<commit_message>
Hungarian Documentation + JUnitTest + UML
</commit_message>
<xml_diff>
--- a/Documentation.docx
+++ b/Documentation.docx
@@ -5,23 +5,35 @@
     <w:p>
       <w:pPr>
         <w:pStyle w:val="Cm"/>
-      </w:pPr>
-      <w:proofErr w:type="spellStart"/>
-      <w:r>
+        <w:rPr>
+          <w:sz w:val="72"/>
+        </w:rPr>
+      </w:pPr>
+      <w:proofErr w:type="spellStart"/>
+      <w:r>
+        <w:rPr>
+          <w:sz w:val="72"/>
+        </w:rPr>
         <w:t>Pikachu’s</w:t>
       </w:r>
       <w:proofErr w:type="spellEnd"/>
       <w:r>
+        <w:rPr>
+          <w:sz w:val="72"/>
+        </w:rPr>
         <w:t xml:space="preserve"> </w:t>
       </w:r>
       <w:proofErr w:type="spellStart"/>
       <w:r>
+        <w:rPr>
+          <w:sz w:val="72"/>
+        </w:rPr>
         <w:t>Revenge</w:t>
       </w:r>
       <w:proofErr w:type="spellEnd"/>
     </w:p>
     <w:p>
-      <w:hyperlink r:id="rId5" w:history="1">
+      <w:hyperlink r:id="rId6" w:history="1">
         <w:r>
           <w:rPr>
             <w:rStyle w:val="Hiperhivatkozs"/>
@@ -33,6 +45,9 @@
         <w:br/>
       </w:r>
       <w:r>
+        <w:t xml:space="preserve">ELTE IK - </w:t>
+      </w:r>
+      <w:r>
         <w:t>Programozási technológia 1.</w:t>
       </w:r>
       <w:r>
@@ -45,11 +60,28 @@
         <w:t>.feladatsor/</w:t>
       </w:r>
       <w:r>
-        <w:t>egyéni feladat 1. feladat alapján</w:t>
-      </w:r>
-    </w:p>
-    <w:p>
-      <w:r>
+        <w:t>egyéni feladat</w:t>
+      </w:r>
+      <w:r>
+        <w:t>,</w:t>
+      </w:r>
+      <w:r>
+        <w:t xml:space="preserve"> 1. feladat alapján</w:t>
+      </w:r>
+    </w:p>
+    <w:p>
+      <w:pPr>
+        <w:spacing w:after="360"/>
+        <w:rPr>
+          <w:i/>
+          <w:sz w:val="24"/>
+        </w:rPr>
+      </w:pPr>
+      <w:r>
+        <w:rPr>
+          <w:i/>
+          <w:sz w:val="24"/>
+        </w:rPr>
         <w:t>Foltin Csaba Richárd – I37M02</w:t>
       </w:r>
     </w:p>
@@ -175,7 +207,12 @@
         <w:t xml:space="preserve"> </w:t>
       </w:r>
       <w:r>
-        <w:t>kiválasztott játék szempontjából és/vagy az általad érdekesebbnek gondolt algoritmusok</w:t>
+        <w:t>kiválasztott játék szempontjából és/vagy az általad érd</w:t>
+      </w:r>
+      <w:bookmarkStart w:id="0" w:name="_GoBack"/>
+      <w:bookmarkEnd w:id="0"/>
+      <w:r>
+        <w:t>ekesebbnek gondolt algoritmusok</w:t>
       </w:r>
       <w:r>
         <w:t xml:space="preserve"> </w:t>
@@ -258,6 +295,7 @@
         <w:pStyle w:val="Cmsor2"/>
       </w:pPr>
       <w:r>
+        <w:lastRenderedPageBreak/>
         <w:t>További egyéni célok</w:t>
       </w:r>
     </w:p>
@@ -302,383 +340,374 @@
         </w:numPr>
       </w:pPr>
       <w:r>
+        <w:t>A karakterek ne csak függőlegesen és vízszintesen mozogjanak, hanem koordinátarendszer alapján</w:t>
+      </w:r>
+    </w:p>
+    <w:p>
+      <w:pPr>
+        <w:pStyle w:val="Cmsor1"/>
+      </w:pPr>
+      <w:r>
+        <w:t>Feladat Elemzése</w:t>
+      </w:r>
+    </w:p>
+    <w:p>
+      <w:r>
+        <w:t xml:space="preserve">Első lépésként a játék témájának meghatározása volt a fő cél. Mivel az Interneten </w:t>
+      </w:r>
+      <w:proofErr w:type="spellStart"/>
+      <w:r>
+        <w:t>Pokémon</w:t>
+      </w:r>
+      <w:proofErr w:type="spellEnd"/>
+      <w:r>
+        <w:t xml:space="preserve"> témában rengetegsok </w:t>
+      </w:r>
+      <w:proofErr w:type="spellStart"/>
+      <w:r>
+        <w:t>spritesheetet</w:t>
+      </w:r>
+      <w:proofErr w:type="spellEnd"/>
+      <w:r>
+        <w:t xml:space="preserve"> és </w:t>
+      </w:r>
+      <w:proofErr w:type="spellStart"/>
+      <w:r>
+        <w:t>karaktersprite-okat</w:t>
+      </w:r>
+      <w:proofErr w:type="spellEnd"/>
+      <w:r>
+        <w:t xml:space="preserve"> lehet találni ezért adta magát a téma.</w:t>
+      </w:r>
+      <w:r>
+        <w:t xml:space="preserve"> A játékban </w:t>
+      </w:r>
+      <w:proofErr w:type="spellStart"/>
+      <w:r>
+        <w:t>Pikachut</w:t>
+      </w:r>
+      <w:proofErr w:type="spellEnd"/>
+      <w:r>
+        <w:t xml:space="preserve"> lehet majd irányítani, hogy a pályákon elszórt </w:t>
+      </w:r>
+      <w:proofErr w:type="spellStart"/>
+      <w:r>
+        <w:t>pokélabdákból</w:t>
+      </w:r>
+      <w:proofErr w:type="spellEnd"/>
+      <w:r>
+        <w:t xml:space="preserve"> kiszabadítsa az elkapott </w:t>
+      </w:r>
+      <w:proofErr w:type="spellStart"/>
+      <w:r>
+        <w:t>pokémonokat</w:t>
+      </w:r>
+      <w:proofErr w:type="spellEnd"/>
+      <w:r>
+        <w:t xml:space="preserve">. Eközben a pályákon mászkáló </w:t>
+      </w:r>
+      <w:proofErr w:type="spellStart"/>
+      <w:r>
+        <w:t>pokémontrainerek</w:t>
+      </w:r>
+      <w:proofErr w:type="spellEnd"/>
+      <w:r>
+        <w:t xml:space="preserve"> őt próbálják elkapni, amint a látószögükbe kerül.</w:t>
+      </w:r>
+    </w:p>
+    <w:p>
+      <w:r>
+        <w:t xml:space="preserve">A pályákat egy külső </w:t>
+      </w:r>
+      <w:proofErr w:type="spellStart"/>
+      <w:r>
+        <w:t>spritesheet</w:t>
+      </w:r>
+      <w:proofErr w:type="spellEnd"/>
+      <w:r>
+        <w:t xml:space="preserve"> editor programmal szerkesszük. A program generál egy </w:t>
+      </w:r>
+      <w:proofErr w:type="gramStart"/>
+      <w:r>
+        <w:t>file-t</w:t>
+      </w:r>
+      <w:proofErr w:type="gramEnd"/>
+      <w:r>
+        <w:t xml:space="preserve"> amely a </w:t>
+      </w:r>
+      <w:proofErr w:type="spellStart"/>
+      <w:r>
+        <w:t>spritesheeten</w:t>
+      </w:r>
+      <w:proofErr w:type="spellEnd"/>
+      <w:r>
+        <w:t xml:space="preserve"> található 16x16-os </w:t>
+      </w:r>
+      <w:proofErr w:type="spellStart"/>
+      <w:r>
+        <w:t>sprite</w:t>
+      </w:r>
+      <w:proofErr w:type="spellEnd"/>
+      <w:r>
+        <w:t xml:space="preserve">-okhoz azonosítót rendel, és még esetleg egyéb paramétereket is megadhatunk nekik. Továbbá minden pályához tartozik egy-egy </w:t>
+      </w:r>
+      <w:proofErr w:type="gramStart"/>
+      <w:r>
+        <w:t>file</w:t>
+      </w:r>
+      <w:proofErr w:type="gramEnd"/>
+      <w:r>
+        <w:t xml:space="preserve"> ami leírja </w:t>
+      </w:r>
+      <w:proofErr w:type="spellStart"/>
+      <w:r>
+        <w:t>layer-enként</w:t>
+      </w:r>
+      <w:proofErr w:type="spellEnd"/>
+      <w:r>
+        <w:t xml:space="preserve"> hogy melyik azonosítójú </w:t>
+      </w:r>
+      <w:proofErr w:type="spellStart"/>
+      <w:r>
+        <w:t>sprite</w:t>
+      </w:r>
+      <w:proofErr w:type="spellEnd"/>
+      <w:r>
+        <w:t xml:space="preserve"> hova kerül. A pályát leíró file tartalmazza továbbá az NPC-k haladási útvonalát és paramétereit.</w:t>
+      </w:r>
+    </w:p>
+    <w:p>
+      <w:r>
+        <w:t xml:space="preserve">A játék </w:t>
+      </w:r>
+      <w:proofErr w:type="spellStart"/>
+      <w:r>
+        <w:t>JFrame</w:t>
+      </w:r>
+      <w:proofErr w:type="spellEnd"/>
+      <w:r>
+        <w:t xml:space="preserve"> ablakokat fog használni a program megjelenítésére. Az ablakon található egyéb elemek</w:t>
+      </w:r>
+      <w:r>
+        <w:t xml:space="preserve"> (Főmenü, pályák, információs panelek) cserélődni fognak. </w:t>
+      </w:r>
+    </w:p>
+    <w:p>
+      <w:r>
+        <w:t xml:space="preserve">A játék egy </w:t>
+      </w:r>
+      <w:proofErr w:type="spellStart"/>
+      <w:r>
+        <w:t>JScrollFrame</w:t>
+      </w:r>
+      <w:proofErr w:type="spellEnd"/>
+      <w:r>
+        <w:t>-ben zajlik</w:t>
+      </w:r>
+      <w:r>
+        <w:t xml:space="preserve"> ahová betöltjük a pályát. A játék logikáját egy külön </w:t>
+      </w:r>
+      <w:proofErr w:type="spellStart"/>
+      <w:r>
+        <w:t>Model</w:t>
+      </w:r>
+      <w:proofErr w:type="spellEnd"/>
+      <w:r>
+        <w:t xml:space="preserve"> objektumban kezeljük. A program egy végtelenített ciklusban 40ms-onként </w:t>
+      </w:r>
+      <w:proofErr w:type="spellStart"/>
+      <w:r>
+        <w:t>újraszámolja</w:t>
+      </w:r>
+      <w:proofErr w:type="spellEnd"/>
+      <w:r>
+        <w:t xml:space="preserve"> a pozíciókat és </w:t>
+      </w:r>
+      <w:proofErr w:type="spellStart"/>
+      <w:r>
+        <w:t>újrarajzolja</w:t>
+      </w:r>
+      <w:proofErr w:type="spellEnd"/>
+      <w:r>
+        <w:t xml:space="preserve"> az ablakot. A játékot az irány billentyűkkel lehet irányítani ezért figyeljük a lenyomott billentyűket és ezekből 8 irány (4 alap + 2 egyszerre nyomott billentyű) alapján mozgatja </w:t>
+      </w:r>
+      <w:proofErr w:type="spellStart"/>
+      <w:r>
+        <w:t>Pikachut</w:t>
+      </w:r>
+      <w:proofErr w:type="spellEnd"/>
+      <w:r>
+        <w:t xml:space="preserve">. Amennyiben egy a pályán található </w:t>
+      </w:r>
+      <w:proofErr w:type="spellStart"/>
+      <w:r>
+        <w:t>pokélabdára</w:t>
+      </w:r>
+      <w:proofErr w:type="spellEnd"/>
+      <w:r>
+        <w:t xml:space="preserve"> lép egy játékos, onnan kikel egy random </w:t>
+      </w:r>
+      <w:proofErr w:type="spellStart"/>
+      <w:r>
+        <w:t>pokémon</w:t>
+      </w:r>
+      <w:proofErr w:type="spellEnd"/>
+      <w:r>
+        <w:t xml:space="preserve">. Az ellenfelek a pályán járőröznek a megadott útvonal szerint. Amennyiben a játékos </w:t>
+      </w:r>
+      <w:proofErr w:type="gramStart"/>
+      <w:r>
+        <w:t>a</w:t>
+      </w:r>
+      <w:proofErr w:type="gramEnd"/>
+      <w:r>
+        <w:t xml:space="preserve"> ellenfelek előtti 135°-ban tartózkodik a megadott távolságon belül akkor először megállnak – hagynak egy kis időt a játékosnak elmenekülni – </w:t>
+      </w:r>
+      <w:r>
+        <w:t xml:space="preserve">de utána elkapják és a játékos </w:t>
+      </w:r>
+      <w:proofErr w:type="spellStart"/>
+      <w:r>
+        <w:t>visszekerül</w:t>
+      </w:r>
+      <w:proofErr w:type="spellEnd"/>
+      <w:r>
+        <w:t xml:space="preserve"> a kezdőpozícióba. A kiszabadított </w:t>
+      </w:r>
+      <w:proofErr w:type="spellStart"/>
+      <w:r>
+        <w:t>pokémonok</w:t>
+      </w:r>
+      <w:proofErr w:type="spellEnd"/>
+      <w:r>
+        <w:t xml:space="preserve"> megmaradnak, de egy élte elveszik. A pályát a minden pálya végén található tábla mellett SPACE-t nyomva lehet </w:t>
+      </w:r>
+      <w:proofErr w:type="spellStart"/>
+      <w:r>
+        <w:t>továbbvinni</w:t>
+      </w:r>
+      <w:proofErr w:type="spellEnd"/>
+      <w:r>
+        <w:t xml:space="preserve">, amennyiben elegendő </w:t>
+      </w:r>
+      <w:proofErr w:type="spellStart"/>
+      <w:r>
+        <w:t>pokélabdát</w:t>
+      </w:r>
+      <w:proofErr w:type="spellEnd"/>
+      <w:r>
+        <w:t xml:space="preserve"> talált meg a játékos.</w:t>
+      </w:r>
+    </w:p>
+    <w:p>
+      <w:proofErr w:type="gramStart"/>
+      <w:r>
+        <w:t>Azt</w:t>
+      </w:r>
+      <w:proofErr w:type="gramEnd"/>
+      <w:r>
+        <w:t xml:space="preserve"> hogy a játékos ne tudjon áthaladni a tereptárgyakon (házak, fák, víz, hegyek, …) úgy oldjuk meg, hogy a </w:t>
+      </w:r>
+      <w:proofErr w:type="spellStart"/>
+      <w:r>
+        <w:t>spritesheethez</w:t>
+      </w:r>
+      <w:proofErr w:type="spellEnd"/>
+      <w:r>
+        <w:t xml:space="preserve"> tartozó információs file-ban az </w:t>
+      </w:r>
+      <w:proofErr w:type="spellStart"/>
+      <w:r>
+        <w:t>collisiont</w:t>
+      </w:r>
+      <w:proofErr w:type="spellEnd"/>
+      <w:r>
+        <w:t xml:space="preserve"> okozó </w:t>
+      </w:r>
+      <w:proofErr w:type="spellStart"/>
+      <w:r>
+        <w:t>sprite</w:t>
+      </w:r>
+      <w:proofErr w:type="spellEnd"/>
+      <w:r>
+        <w:t xml:space="preserve">-oknak paramétert adunk. A játékos mozgatásával egy hozzá tartozó láthatatlan négyzetet is mozgatunk, és ha ez egy tereptárgyon akarna áthaladni, akkor nem mozgatjuk oda a játékost. Mivel a pályák több </w:t>
+      </w:r>
+      <w:proofErr w:type="spellStart"/>
+      <w:r>
+        <w:t>layerből</w:t>
+      </w:r>
+      <w:proofErr w:type="spellEnd"/>
+      <w:r>
+        <w:t xml:space="preserve"> is állhatnak ezért </w:t>
+      </w:r>
+      <w:proofErr w:type="gramStart"/>
+      <w:r>
+        <w:t>megoldható</w:t>
+      </w:r>
+      <w:proofErr w:type="gramEnd"/>
+      <w:r>
+        <w:t xml:space="preserve"> hogy egy másik </w:t>
+      </w:r>
+      <w:proofErr w:type="spellStart"/>
+      <w:r>
+        <w:t>layeren</w:t>
+      </w:r>
+      <w:proofErr w:type="spellEnd"/>
+      <w:r>
+        <w:t xml:space="preserve"> a tereptárgyon áthaladható dolog legyen (híd, lépcső, …). A </w:t>
+      </w:r>
+      <w:proofErr w:type="spellStart"/>
+      <w:r>
+        <w:t>layereken</w:t>
+      </w:r>
+      <w:proofErr w:type="spellEnd"/>
+      <w:r>
+        <w:t xml:space="preserve"> készítünk mindig egy </w:t>
+      </w:r>
+      <w:proofErr w:type="spellStart"/>
+      <w:r>
+        <w:t>layert</w:t>
+      </w:r>
+      <w:proofErr w:type="spellEnd"/>
+      <w:r>
+        <w:t>, amit majd mindig a játékosok felett rajzolunk ki.</w:t>
+      </w:r>
+    </w:p>
+    <w:p>
+      <w:r>
+        <w:t xml:space="preserve">A játéktér felett egy címkén megjelenítjük a játékos életerejét, az pályán található kiszabadított és ki nem szabadított </w:t>
+      </w:r>
+      <w:proofErr w:type="spellStart"/>
+      <w:r>
+        <w:t>pokémonokat</w:t>
+      </w:r>
+      <w:proofErr w:type="spellEnd"/>
+      <w:r>
+        <w:t xml:space="preserve"> és egy időt, mely a pálya kezdetétől eltelt időt méri.</w:t>
+      </w:r>
+    </w:p>
+    <w:p>
+      <w:r>
+        <w:t xml:space="preserve">A játékosok segítségére egy alsó információs címkét tervezünk, mely </w:t>
+      </w:r>
+      <w:r>
+        <w:t>segítő és információs üzenteket küld a játékos számára.</w:t>
+      </w:r>
+    </w:p>
+    <w:p>
+      <w:r>
+        <w:t>A játékhoz tartozik egy menüsor is mely</w:t>
+      </w:r>
+      <w:r>
+        <w:t xml:space="preserve"> a szokásos mentés, betöltés, újraindításon kívül tartalmaz még egy a játék óráját szüneteltető és újraindító menüt. Továbbá egy dicsőséglistát.</w:t>
+      </w:r>
+    </w:p>
+    <w:p>
+      <w:pPr>
+        <w:pStyle w:val="Cmsor1"/>
+      </w:pPr>
+      <w:r>
         <w:lastRenderedPageBreak/>
-        <w:t>A karakterek ne csak függőlegesen és vízszintesen mozogjanak, hanem koordinátarendszer alapján</w:t>
-      </w:r>
-    </w:p>
-    <w:p>
-      <w:pPr>
-        <w:pStyle w:val="Cmsor1"/>
-      </w:pPr>
-      <w:r>
-        <w:t>Feladat Elemzése</w:t>
-      </w:r>
-    </w:p>
-    <w:p>
-      <w:r>
-        <w:t xml:space="preserve">Első lépésként a játék témájának meghatározása volt a fő cél. Mivel az Interneten </w:t>
-      </w:r>
-      <w:proofErr w:type="spellStart"/>
-      <w:r>
-        <w:t>Pokémon</w:t>
-      </w:r>
-      <w:proofErr w:type="spellEnd"/>
-      <w:r>
-        <w:t xml:space="preserve"> témában rengetegsok </w:t>
-      </w:r>
-      <w:proofErr w:type="spellStart"/>
-      <w:r>
-        <w:t>spritesheetet</w:t>
-      </w:r>
-      <w:proofErr w:type="spellEnd"/>
-      <w:r>
-        <w:t xml:space="preserve"> és </w:t>
-      </w:r>
-      <w:proofErr w:type="spellStart"/>
-      <w:r>
-        <w:t>karaktersprite-okat</w:t>
-      </w:r>
-      <w:proofErr w:type="spellEnd"/>
-      <w:r>
-        <w:t xml:space="preserve"> lehet találni ezért adta magát a téma.</w:t>
-      </w:r>
-      <w:r>
-        <w:t xml:space="preserve"> A játékban </w:t>
-      </w:r>
-      <w:proofErr w:type="spellStart"/>
-      <w:r>
-        <w:t>Pikachut</w:t>
-      </w:r>
-      <w:proofErr w:type="spellEnd"/>
-      <w:r>
-        <w:t xml:space="preserve"> lehet majd irányítani, hogy a pályákon elszórt </w:t>
-      </w:r>
-      <w:proofErr w:type="spellStart"/>
-      <w:r>
-        <w:t>pokélabdákból</w:t>
-      </w:r>
-      <w:proofErr w:type="spellEnd"/>
-      <w:r>
-        <w:t xml:space="preserve"> kiszabadítsa az elkapott </w:t>
-      </w:r>
-      <w:proofErr w:type="spellStart"/>
-      <w:r>
-        <w:t>pokémonokat</w:t>
-      </w:r>
-      <w:proofErr w:type="spellEnd"/>
-      <w:r>
-        <w:t xml:space="preserve">. Eközben a pályákon mászkáló </w:t>
-      </w:r>
-      <w:proofErr w:type="spellStart"/>
-      <w:r>
-        <w:t>pokémontrainerek</w:t>
-      </w:r>
-      <w:proofErr w:type="spellEnd"/>
-      <w:r>
-        <w:t xml:space="preserve"> őt próbálják elkapni, amint a látószögükbe kerül.</w:t>
-      </w:r>
-    </w:p>
-    <w:p>
-      <w:r>
-        <w:t xml:space="preserve">A pályákat egy külső </w:t>
-      </w:r>
-      <w:proofErr w:type="spellStart"/>
-      <w:r>
-        <w:t>spritesheet</w:t>
-      </w:r>
-      <w:proofErr w:type="spellEnd"/>
-      <w:r>
-        <w:t xml:space="preserve"> editor programmal szerkesszük. A program generál egy </w:t>
-      </w:r>
-      <w:proofErr w:type="gramStart"/>
-      <w:r>
-        <w:t>file-t</w:t>
-      </w:r>
-      <w:proofErr w:type="gramEnd"/>
-      <w:r>
-        <w:t xml:space="preserve"> amely a </w:t>
-      </w:r>
-      <w:proofErr w:type="spellStart"/>
-      <w:r>
-        <w:t>spritesheeten</w:t>
-      </w:r>
-      <w:proofErr w:type="spellEnd"/>
-      <w:r>
-        <w:t xml:space="preserve"> található 16x16-os </w:t>
-      </w:r>
-      <w:proofErr w:type="spellStart"/>
-      <w:r>
-        <w:t>sprite</w:t>
-      </w:r>
-      <w:proofErr w:type="spellEnd"/>
-      <w:r>
-        <w:t xml:space="preserve">-okhoz azonosítót rendel, és még esetleg egyéb paramétereket is megadhatunk nekik. Továbbá minden pályához tartozik egy-egy </w:t>
-      </w:r>
-      <w:proofErr w:type="gramStart"/>
-      <w:r>
-        <w:t>file</w:t>
-      </w:r>
-      <w:proofErr w:type="gramEnd"/>
-      <w:r>
-        <w:t xml:space="preserve"> ami leírja </w:t>
-      </w:r>
-      <w:proofErr w:type="spellStart"/>
-      <w:r>
-        <w:t>layer-enként</w:t>
-      </w:r>
-      <w:proofErr w:type="spellEnd"/>
-      <w:r>
-        <w:t xml:space="preserve"> hogy melyik azonosítójú </w:t>
-      </w:r>
-      <w:proofErr w:type="spellStart"/>
-      <w:r>
-        <w:t>sprite</w:t>
-      </w:r>
-      <w:proofErr w:type="spellEnd"/>
-      <w:r>
-        <w:t xml:space="preserve"> hova kerül. A pályát leíró file tartalmazza továbbá az NPC-k haladási útvonalát és paramétereit.</w:t>
-      </w:r>
-    </w:p>
-    <w:p>
-      <w:r>
-        <w:t xml:space="preserve">A játék </w:t>
-      </w:r>
-      <w:proofErr w:type="spellStart"/>
-      <w:r>
-        <w:t>JFrame</w:t>
-      </w:r>
-      <w:proofErr w:type="spellEnd"/>
-      <w:r>
-        <w:t xml:space="preserve"> ablakokat fog használni a</w:t>
-      </w:r>
-      <w:r>
-        <w:t xml:space="preserve"> program megjelenítésére</w:t>
-      </w:r>
-      <w:r>
-        <w:t xml:space="preserve">. </w:t>
-      </w:r>
-      <w:r>
-        <w:t>Az ablakon található egyéb elemek</w:t>
-      </w:r>
-      <w:r>
-        <w:t xml:space="preserve"> (Főmenü, pályák, információs panelek) cserélődni fognak. </w:t>
-      </w:r>
-    </w:p>
-    <w:p>
-      <w:r>
-        <w:t xml:space="preserve">A játék egy </w:t>
-      </w:r>
-      <w:proofErr w:type="spellStart"/>
-      <w:r>
-        <w:t>JScrollFrame</w:t>
-      </w:r>
-      <w:proofErr w:type="spellEnd"/>
-      <w:r>
-        <w:t>-ben zajlik</w:t>
-      </w:r>
-      <w:r>
-        <w:t xml:space="preserve"> ahová betöltjük a pályát. A játék logikáját egy külön </w:t>
-      </w:r>
-      <w:proofErr w:type="spellStart"/>
-      <w:r>
-        <w:t>Model</w:t>
-      </w:r>
-      <w:proofErr w:type="spellEnd"/>
-      <w:r>
-        <w:t xml:space="preserve"> objektumban kezeljük. A program egy végtelenített ciklusban 40ms-onként </w:t>
-      </w:r>
-      <w:proofErr w:type="spellStart"/>
-      <w:r>
-        <w:t>újraszámolja</w:t>
-      </w:r>
-      <w:proofErr w:type="spellEnd"/>
-      <w:r>
-        <w:t xml:space="preserve"> a pozíciókat és </w:t>
-      </w:r>
-      <w:proofErr w:type="spellStart"/>
-      <w:r>
-        <w:t>újrarajzolja</w:t>
-      </w:r>
-      <w:proofErr w:type="spellEnd"/>
-      <w:r>
-        <w:t xml:space="preserve"> az ablakot. A játékot az irány billentyűkkel lehet irányítani ezért figyeljük a lenyomott billentyűket és ezekből 8 irány (4 alap + 2 egyszerre nyomott billentyű) alapján mozgatja </w:t>
-      </w:r>
-      <w:proofErr w:type="spellStart"/>
-      <w:r>
-        <w:t>Pikachut</w:t>
-      </w:r>
-      <w:proofErr w:type="spellEnd"/>
-      <w:r>
-        <w:t xml:space="preserve">. Amennyiben egy a pályán található </w:t>
-      </w:r>
-      <w:proofErr w:type="spellStart"/>
-      <w:r>
-        <w:t>pokélabdára</w:t>
-      </w:r>
-      <w:proofErr w:type="spellEnd"/>
-      <w:r>
-        <w:t xml:space="preserve"> lép egy játékos, onnan kikel egy random </w:t>
-      </w:r>
-      <w:proofErr w:type="spellStart"/>
-      <w:r>
-        <w:t>pokémon</w:t>
-      </w:r>
-      <w:proofErr w:type="spellEnd"/>
-      <w:r>
-        <w:t xml:space="preserve">. Az ellenfelek a pályán járőröznek a megadott útvonal szerint. Amennyiben a játékos </w:t>
-      </w:r>
-      <w:proofErr w:type="gramStart"/>
-      <w:r>
-        <w:t>a</w:t>
-      </w:r>
-      <w:proofErr w:type="gramEnd"/>
-      <w:r>
-        <w:t xml:space="preserve"> ellenfelek előtti 135°-ban tartózkodik a megadott távolságon belül akkor először megállnak – hagynak egy kis időt a játékosnak elmenekülni – </w:t>
-      </w:r>
-      <w:r>
-        <w:t xml:space="preserve">de utána elkapják és a játékos </w:t>
-      </w:r>
-      <w:proofErr w:type="spellStart"/>
-      <w:r>
-        <w:t>visszekerül</w:t>
-      </w:r>
-      <w:proofErr w:type="spellEnd"/>
-      <w:r>
-        <w:t xml:space="preserve"> a kezdőpozícióba. A kiszabadított </w:t>
-      </w:r>
-      <w:proofErr w:type="spellStart"/>
-      <w:r>
-        <w:t>pokémonok</w:t>
-      </w:r>
-      <w:proofErr w:type="spellEnd"/>
-      <w:r>
-        <w:t xml:space="preserve"> megmaradnak, de egy élte elveszik. A pályát a minden pálya végén található tábla mellett SPACE-t nyomva lehet </w:t>
-      </w:r>
-      <w:proofErr w:type="spellStart"/>
-      <w:r>
-        <w:t>továbbvinni</w:t>
-      </w:r>
-      <w:proofErr w:type="spellEnd"/>
-      <w:r>
-        <w:t xml:space="preserve">, amennyiben elegendő </w:t>
-      </w:r>
-      <w:proofErr w:type="spellStart"/>
-      <w:r>
-        <w:t>pokélabdát</w:t>
-      </w:r>
-      <w:proofErr w:type="spellEnd"/>
-      <w:r>
-        <w:t xml:space="preserve"> talált meg a játékos.</w:t>
-      </w:r>
-    </w:p>
-    <w:p>
-      <w:proofErr w:type="gramStart"/>
-      <w:r>
-        <w:t>Azt</w:t>
-      </w:r>
-      <w:proofErr w:type="gramEnd"/>
-      <w:r>
-        <w:t xml:space="preserve"> hogy a játékos ne tudjon áthaladni a tereptárgyakon (házak, fák, víz, hegyek, …) úgy oldjuk meg, hogy a </w:t>
-      </w:r>
-      <w:proofErr w:type="spellStart"/>
-      <w:r>
-        <w:t>spritesheethez</w:t>
-      </w:r>
-      <w:proofErr w:type="spellEnd"/>
-      <w:r>
-        <w:t xml:space="preserve"> tartozó információs file-ban az </w:t>
-      </w:r>
-      <w:proofErr w:type="spellStart"/>
-      <w:r>
-        <w:t>collisiont</w:t>
-      </w:r>
-      <w:proofErr w:type="spellEnd"/>
-      <w:r>
-        <w:t xml:space="preserve"> okozó </w:t>
-      </w:r>
-      <w:proofErr w:type="spellStart"/>
-      <w:r>
-        <w:t>sprite</w:t>
-      </w:r>
-      <w:proofErr w:type="spellEnd"/>
-      <w:r>
-        <w:t xml:space="preserve">-oknak paramétert adunk. A játékos mozgatásával egy hozzá tartozó láthatatlan négyzetet is mozgatunk, és ha ez egy tereptárgyon akarna áthaladni, akkor nem mozgatjuk oda a játékost. Mivel a pályák több </w:t>
-      </w:r>
-      <w:proofErr w:type="spellStart"/>
-      <w:r>
-        <w:t>layerből</w:t>
-      </w:r>
-      <w:proofErr w:type="spellEnd"/>
-      <w:r>
-        <w:t xml:space="preserve"> is állhatnak ezért </w:t>
-      </w:r>
-      <w:proofErr w:type="gramStart"/>
-      <w:r>
-        <w:t>megoldható</w:t>
-      </w:r>
-      <w:proofErr w:type="gramEnd"/>
-      <w:r>
-        <w:t xml:space="preserve"> hogy egy másik </w:t>
-      </w:r>
-      <w:proofErr w:type="spellStart"/>
-      <w:r>
-        <w:t>layeren</w:t>
-      </w:r>
-      <w:proofErr w:type="spellEnd"/>
-      <w:r>
-        <w:t xml:space="preserve"> a tereptárgyon áthaladható dolog legyen (híd, lépcső, …). A </w:t>
-      </w:r>
-      <w:proofErr w:type="spellStart"/>
-      <w:r>
-        <w:t>layereken</w:t>
-      </w:r>
-      <w:proofErr w:type="spellEnd"/>
-      <w:r>
-        <w:t xml:space="preserve"> készítünk mindig egy </w:t>
-      </w:r>
-      <w:proofErr w:type="spellStart"/>
-      <w:r>
-        <w:t>layert</w:t>
-      </w:r>
-      <w:proofErr w:type="spellEnd"/>
-      <w:r>
-        <w:t>, amit majd mindig a játékosok felett rajzolunk ki.</w:t>
-      </w:r>
-    </w:p>
-    <w:p>
-      <w:r>
-        <w:t xml:space="preserve">A játéktér felett egy címkén megjelenítjük a játékos életerejét, az pályán található kiszabadított és ki nem szabadított </w:t>
-      </w:r>
-      <w:proofErr w:type="spellStart"/>
-      <w:r>
-        <w:t>pokémonokat</w:t>
-      </w:r>
-      <w:proofErr w:type="spellEnd"/>
-      <w:r>
-        <w:t xml:space="preserve"> és egy időt, mely a pálya kezdetétől eltelt időt méri.</w:t>
-      </w:r>
-    </w:p>
-    <w:p>
-      <w:r>
-        <w:t xml:space="preserve">A játékosok segítségére egy alsó információs címkét tervezünk, mely </w:t>
-      </w:r>
-      <w:r>
-        <w:t>segítő és információs üzenteket küld a játékos számára.</w:t>
-      </w:r>
-    </w:p>
-    <w:p>
-      <w:r>
-        <w:t>A játékhoz tartozik egy menüsor is mely</w:t>
-      </w:r>
-      <w:r>
-        <w:t xml:space="preserve"> a szokásos mentés, betöltés, újraindításon kívül tartalmaz még egy a játék óráját szüneteltető és újraindító menüt. Továbbá egy dicsőséglistát.</w:t>
-      </w:r>
-    </w:p>
-    <w:p>
-      <w:pPr>
-        <w:pStyle w:val="Cmsor1"/>
-      </w:pPr>
-      <w:r>
         <w:t>Használt Eszközök</w:t>
       </w:r>
     </w:p>
@@ -704,7 +733,7 @@
         </w:rPr>
         <w:t xml:space="preserve"> (</w:t>
       </w:r>
-      <w:hyperlink r:id="rId6" w:history="1">
+      <w:hyperlink r:id="rId7" w:history="1">
         <w:r>
           <w:rPr>
             <w:rStyle w:val="Hiperhivatkozs"/>
@@ -757,7 +786,6 @@
         <w:rPr>
           <w:rFonts w:cstheme="minorHAnsi"/>
         </w:rPr>
-        <w:lastRenderedPageBreak/>
         <w:t>Pokémon</w:t>
       </w:r>
       <w:proofErr w:type="spellEnd"/>
@@ -787,7 +815,7 @@
         </w:rPr>
         <w:t>(</w:t>
       </w:r>
-      <w:hyperlink r:id="rId7" w:history="1">
+      <w:hyperlink r:id="rId8" w:history="1">
         <w:r>
           <w:rPr>
             <w:rStyle w:val="Hiperhivatkozs"/>
@@ -878,7 +906,7 @@
         </w:rPr>
         <w:t xml:space="preserve"> (</w:t>
       </w:r>
-      <w:hyperlink r:id="rId8" w:history="1">
+      <w:hyperlink r:id="rId9" w:history="1">
         <w:r>
           <w:rPr>
             <w:rStyle w:val="Hiperhivatkozs"/>
@@ -919,7 +947,7 @@
       <w:r>
         <w:t>GitHub (</w:t>
       </w:r>
-      <w:hyperlink r:id="rId9" w:history="1">
+      <w:hyperlink r:id="rId10" w:history="1">
         <w:r>
           <w:rPr>
             <w:rStyle w:val="Hiperhivatkozs"/>
@@ -933,6 +961,45 @@
     </w:p>
     <w:p>
       <w:pPr>
+        <w:pStyle w:val="Listaszerbekezds"/>
+        <w:numPr>
+          <w:ilvl w:val="0"/>
+          <w:numId w:val="13"/>
+        </w:numPr>
+        <w:rPr>
+          <w:rFonts w:cstheme="minorHAnsi"/>
+        </w:rPr>
+      </w:pPr>
+      <w:proofErr w:type="spellStart"/>
+      <w:r>
+        <w:t>GenMyModel</w:t>
+      </w:r>
+      <w:proofErr w:type="spellEnd"/>
+      <w:r>
+        <w:t xml:space="preserve"> (</w:t>
+      </w:r>
+      <w:hyperlink r:id="rId11" w:history="1">
+        <w:r>
+          <w:rPr>
+            <w:rStyle w:val="Hiperhivatkozs"/>
+          </w:rPr>
+          <w:t>https://app.genmymodel.com/</w:t>
+        </w:r>
+      </w:hyperlink>
+      <w:r>
+        <w:t xml:space="preserve">) – UML </w:t>
+      </w:r>
+      <w:proofErr w:type="spellStart"/>
+      <w:r>
+        <w:t>creator</w:t>
+      </w:r>
+      <w:proofErr w:type="spellEnd"/>
+      <w:r>
+        <w:t xml:space="preserve"> GitHub alapján</w:t>
+      </w:r>
+    </w:p>
+    <w:p>
+      <w:pPr>
         <w:pStyle w:val="Cmsor1"/>
         <w:rPr>
           <w:noProof/>
@@ -942,41 +1009,422 @@
         <w:rPr>
           <w:noProof/>
         </w:rPr>
-        <w:t>Program Szerkezete</w:t>
+        <w:t>Felhasználói Esetek</w:t>
+      </w:r>
+    </w:p>
+    <w:p>
+      <w:r>
+        <w:t>A felhasználók a következőket tudják tenni a játékelindítása után:</w:t>
+      </w:r>
+    </w:p>
+    <w:p>
+      <w:pPr>
+        <w:pStyle w:val="Listaszerbekezds"/>
+        <w:numPr>
+          <w:ilvl w:val="0"/>
+          <w:numId w:val="15"/>
+        </w:numPr>
+      </w:pPr>
+      <w:r>
+        <w:t>Főmenüben</w:t>
+      </w:r>
+    </w:p>
+    <w:p>
+      <w:pPr>
+        <w:pStyle w:val="Listaszerbekezds"/>
+        <w:numPr>
+          <w:ilvl w:val="1"/>
+          <w:numId w:val="15"/>
+        </w:numPr>
+      </w:pPr>
+      <w:r>
+        <w:t>Új játék indítása -&gt; utána kiválasztása a nehézségi foknak</w:t>
+      </w:r>
+    </w:p>
+    <w:p>
+      <w:pPr>
+        <w:pStyle w:val="Listaszerbekezds"/>
+        <w:numPr>
+          <w:ilvl w:val="1"/>
+          <w:numId w:val="15"/>
+        </w:numPr>
+      </w:pPr>
+      <w:r>
+        <w:t>Játék betöltése file-</w:t>
+      </w:r>
+      <w:proofErr w:type="spellStart"/>
+      <w:r>
+        <w:t>ból</w:t>
+      </w:r>
+      <w:proofErr w:type="spellEnd"/>
+    </w:p>
+    <w:p>
+      <w:pPr>
+        <w:pStyle w:val="Listaszerbekezds"/>
+        <w:numPr>
+          <w:ilvl w:val="1"/>
+          <w:numId w:val="15"/>
+        </w:numPr>
+      </w:pPr>
+      <w:r>
+        <w:t>Játék betöltése adatbázisból</w:t>
+      </w:r>
+    </w:p>
+    <w:p>
+      <w:pPr>
+        <w:pStyle w:val="Listaszerbekezds"/>
+        <w:numPr>
+          <w:ilvl w:val="1"/>
+          <w:numId w:val="15"/>
+        </w:numPr>
+      </w:pPr>
+      <w:r>
+        <w:t>Dicsőségtábla megjelenítése</w:t>
+      </w:r>
+    </w:p>
+    <w:p>
+      <w:pPr>
+        <w:pStyle w:val="Listaszerbekezds"/>
+        <w:numPr>
+          <w:ilvl w:val="1"/>
+          <w:numId w:val="15"/>
+        </w:numPr>
+      </w:pPr>
+      <w:r>
+        <w:t>Az ablak bezárása</w:t>
+      </w:r>
+    </w:p>
+    <w:p>
+      <w:pPr>
+        <w:pStyle w:val="Listaszerbekezds"/>
+        <w:numPr>
+          <w:ilvl w:val="0"/>
+          <w:numId w:val="15"/>
+        </w:numPr>
+      </w:pPr>
+      <w:r>
+        <w:t>A játékban (</w:t>
+      </w:r>
+      <w:proofErr w:type="gramStart"/>
+      <w:r>
+        <w:t>ugyanazt</w:t>
+      </w:r>
+      <w:proofErr w:type="gramEnd"/>
+      <w:r>
+        <w:t xml:space="preserve"> mint a főmenüben kiegészítve a következőkkel)</w:t>
+      </w:r>
+    </w:p>
+    <w:p>
+      <w:pPr>
+        <w:pStyle w:val="Listaszerbekezds"/>
+        <w:numPr>
+          <w:ilvl w:val="1"/>
+          <w:numId w:val="15"/>
+        </w:numPr>
+      </w:pPr>
+      <w:proofErr w:type="spellStart"/>
+      <w:r>
+        <w:t>Pikachu</w:t>
+      </w:r>
+      <w:proofErr w:type="spellEnd"/>
+      <w:r>
+        <w:t xml:space="preserve"> </w:t>
+      </w:r>
+      <w:r>
+        <w:t>irányítása WASD vagy a nyíl billentyűkkel</w:t>
+      </w:r>
+    </w:p>
+    <w:p>
+      <w:pPr>
+        <w:pStyle w:val="Listaszerbekezds"/>
+        <w:numPr>
+          <w:ilvl w:val="1"/>
+          <w:numId w:val="15"/>
+        </w:numPr>
+      </w:pPr>
+      <w:r>
+        <w:t>SPACE lenyomásával</w:t>
+      </w:r>
+      <w:r>
+        <w:t xml:space="preserve"> interakcióba lépés </w:t>
+      </w:r>
+      <w:proofErr w:type="spellStart"/>
+      <w:r>
+        <w:t>Pikachu</w:t>
+      </w:r>
+      <w:proofErr w:type="spellEnd"/>
+      <w:r>
+        <w:t xml:space="preserve"> közelében lévő tereptárgyakkal (ha lehetséges)</w:t>
+      </w:r>
+    </w:p>
+    <w:p>
+      <w:pPr>
+        <w:pStyle w:val="Listaszerbekezds"/>
+        <w:numPr>
+          <w:ilvl w:val="1"/>
+          <w:numId w:val="15"/>
+        </w:numPr>
+      </w:pPr>
+      <w:r>
+        <w:t>A játék elmentése file-</w:t>
+      </w:r>
+      <w:proofErr w:type="spellStart"/>
+      <w:r>
+        <w:t>ba</w:t>
+      </w:r>
+      <w:proofErr w:type="spellEnd"/>
+    </w:p>
+    <w:p>
+      <w:pPr>
+        <w:pStyle w:val="Listaszerbekezds"/>
+        <w:numPr>
+          <w:ilvl w:val="1"/>
+          <w:numId w:val="15"/>
+        </w:numPr>
+      </w:pPr>
+      <w:r>
+        <w:t>A játék elmentése adatbázisba</w:t>
+      </w:r>
+    </w:p>
+    <w:p>
+      <w:pPr>
+        <w:pStyle w:val="Listaszerbekezds"/>
+        <w:numPr>
+          <w:ilvl w:val="1"/>
+          <w:numId w:val="15"/>
+        </w:numPr>
+      </w:pPr>
+      <w:r>
+        <w:t>Visszalépés a főmenübe</w:t>
+      </w:r>
+    </w:p>
+    <w:p>
+      <w:pPr>
+        <w:pStyle w:val="Listaszerbekezds"/>
+        <w:numPr>
+          <w:ilvl w:val="1"/>
+          <w:numId w:val="15"/>
+        </w:numPr>
+      </w:pPr>
+      <w:r>
+        <w:t xml:space="preserve">A játék </w:t>
+      </w:r>
+      <w:proofErr w:type="spellStart"/>
+      <w:r>
+        <w:t>lepause-olása</w:t>
+      </w:r>
+      <w:proofErr w:type="spellEnd"/>
+      <w:r>
+        <w:t xml:space="preserve"> és újra aktiválása</w:t>
+      </w:r>
+    </w:p>
+    <w:p>
+      <w:pPr>
+        <w:pStyle w:val="Listaszerbekezds"/>
+        <w:numPr>
+          <w:ilvl w:val="1"/>
+          <w:numId w:val="15"/>
+        </w:numPr>
+      </w:pPr>
+      <w:r>
+        <w:t>Az adott pálya újrakezdése</w:t>
+      </w:r>
+    </w:p>
+    <w:p>
+      <w:pPr>
+        <w:pStyle w:val="Listaszerbekezds"/>
+        <w:numPr>
+          <w:ilvl w:val="1"/>
+          <w:numId w:val="15"/>
+        </w:numPr>
+      </w:pPr>
+      <w:r>
+        <w:t>Egy már teljesített pályára visszalépés</w:t>
+      </w:r>
+    </w:p>
+    <w:p>
+      <w:pPr>
+        <w:pStyle w:val="Listaszerbekezds"/>
+        <w:numPr>
+          <w:ilvl w:val="1"/>
+          <w:numId w:val="15"/>
+        </w:numPr>
+      </w:pPr>
+      <w:r>
+        <w:t>Az elkezdett pályák statisztikáinak megjelenítése</w:t>
+      </w:r>
+    </w:p>
+    <w:p>
+      <w:pPr>
+        <w:pStyle w:val="Listaszerbekezds"/>
+        <w:numPr>
+          <w:ilvl w:val="1"/>
+          <w:numId w:val="15"/>
+        </w:numPr>
+      </w:pPr>
+      <w:r>
+        <w:t>A segítség ablak előhívása</w:t>
+      </w:r>
+    </w:p>
+    <w:p>
+      <w:pPr>
+        <w:pStyle w:val="Listaszerbekezds"/>
+        <w:numPr>
+          <w:ilvl w:val="1"/>
+          <w:numId w:val="15"/>
+        </w:numPr>
+      </w:pPr>
+      <w:r>
+        <w:t xml:space="preserve">A megtalált </w:t>
+      </w:r>
+      <w:proofErr w:type="spellStart"/>
+      <w:r>
+        <w:t>pokémonokhoz</w:t>
+      </w:r>
+      <w:proofErr w:type="spellEnd"/>
+      <w:r>
+        <w:t xml:space="preserve"> kapcsolódó internetes leírás előhívása</w:t>
       </w:r>
     </w:p>
     <w:p>
       <w:pPr>
         <w:pStyle w:val="Cmsor1"/>
-      </w:pPr>
-      <w:r>
-        <w:t>Osztálydiagram</w:t>
-      </w:r>
-    </w:p>
-    <w:p>
-      <w:pPr>
         <w:rPr>
           <w:noProof/>
         </w:rPr>
       </w:pPr>
-    </w:p>
+      <w:r>
+        <w:rPr>
+          <w:noProof/>
+        </w:rPr>
+        <w:t>Program Szerkezete</w:t>
+      </w:r>
+    </w:p>
+    <w:p>
+      <w:r>
+        <w:t xml:space="preserve">A programban az összes használt osztály és a hozzájuk tartozó bonyolultabb metódusok ki vannak egészítve a működésüket leíró </w:t>
+      </w:r>
+      <w:proofErr w:type="spellStart"/>
+      <w:r>
+        <w:t>Javadoc</w:t>
+      </w:r>
+      <w:proofErr w:type="spellEnd"/>
+      <w:r>
+        <w:t>-kal. Itt a</w:t>
+      </w:r>
+      <w:r>
+        <w:t>z érdekesebb, kihívásokat jelentő eseteket mutatom csak be</w:t>
+      </w:r>
+    </w:p>
+    <w:p>
+      <w:pPr>
+        <w:pStyle w:val="Cmsor2"/>
+      </w:pPr>
+      <w:r>
+        <w:t>A pálya felépítése</w:t>
+      </w:r>
+    </w:p>
+    <w:p/>
+    <w:p>
+      <w:pPr>
+        <w:pStyle w:val="Cmsor2"/>
+      </w:pPr>
+      <w:r>
+        <w:t>Két lenyomott iránygomb egyszerre érzékelése</w:t>
+      </w:r>
+    </w:p>
+    <w:p/>
+    <w:p>
+      <w:pPr>
+        <w:pStyle w:val="Cmsor2"/>
+      </w:pPr>
+      <w:proofErr w:type="spellStart"/>
+      <w:r>
+        <w:t>Pokemonok</w:t>
+      </w:r>
+      <w:proofErr w:type="spellEnd"/>
+      <w:r>
+        <w:t xml:space="preserve"> megpróbálják kikerülni az akadályokat</w:t>
+      </w:r>
+    </w:p>
+    <w:p/>
+    <w:p>
+      <w:pPr>
+        <w:pStyle w:val="Cmsor2"/>
+      </w:pPr>
+      <w:r>
+        <w:lastRenderedPageBreak/>
+        <w:t>NPC-k különböző állapotai</w:t>
+      </w:r>
+    </w:p>
+    <w:p/>
+    <w:p>
+      <w:pPr>
+        <w:pStyle w:val="Cmsor2"/>
+      </w:pPr>
+      <w:r>
+        <w:t>Mikor dobnak az NPC-k?</w:t>
+      </w:r>
+    </w:p>
+    <w:p/>
+    <w:p>
+      <w:pPr>
+        <w:pStyle w:val="Cmsor2"/>
+      </w:pPr>
+      <w:r>
+        <w:t xml:space="preserve">Elrejtett adatbázis </w:t>
+      </w:r>
+      <w:proofErr w:type="spellStart"/>
+      <w:r>
+        <w:t>id</w:t>
+      </w:r>
+      <w:proofErr w:type="spellEnd"/>
+      <w:r>
+        <w:t xml:space="preserve"> kinyerése a betöltési táblából</w:t>
+      </w:r>
+    </w:p>
+    <w:p/>
     <w:p>
       <w:pPr>
         <w:pStyle w:val="Cmsor1"/>
       </w:pPr>
       <w:r>
+        <w:t>Osztálydiagram</w:t>
+      </w:r>
+    </w:p>
+    <w:p>
+      <w:pPr>
+        <w:rPr>
+          <w:noProof/>
+        </w:rPr>
+      </w:pPr>
+      <w:r>
+        <w:rPr>
+          <w:noProof/>
+        </w:rPr>
+        <w:t>Mellékelt uml.png</w:t>
+      </w:r>
+    </w:p>
+    <w:p>
+      <w:pPr>
+        <w:pStyle w:val="Cmsor1"/>
+      </w:pPr>
+      <w:r>
         <w:t>Tesztelési terv</w:t>
       </w:r>
     </w:p>
     <w:p>
       <w:r>
-        <w:t xml:space="preserve">A játék tesztelését két féle </w:t>
-      </w:r>
-      <w:proofErr w:type="spellStart"/>
-      <w:r>
-        <w:t>képpen</w:t>
-      </w:r>
-      <w:proofErr w:type="spellEnd"/>
+        <w:t xml:space="preserve">A játék tesztelését </w:t>
+      </w:r>
+      <w:proofErr w:type="gramStart"/>
+      <w:r>
+        <w:t>két féleképpen</w:t>
+      </w:r>
+      <w:proofErr w:type="gramEnd"/>
+      <w:r>
+        <w:t xml:space="preserve"> végeztem</w:t>
+      </w:r>
       <w:r>
         <w:t xml:space="preserve">; </w:t>
       </w:r>
@@ -1002,7 +1450,24 @@
       </w:r>
       <w:proofErr w:type="spellEnd"/>
       <w:r>
-        <w:t xml:space="preserve"> tesztekkel) és </w:t>
+        <w:t xml:space="preserve"> tesztekkel</w:t>
+      </w:r>
+      <w:r>
+        <w:t xml:space="preserve">) a játék </w:t>
+      </w:r>
+      <w:proofErr w:type="spellStart"/>
+      <w:r>
+        <w:t>iránytásáért</w:t>
+      </w:r>
+      <w:proofErr w:type="spellEnd"/>
+      <w:r>
+        <w:t>, pozíciókért és koordinátákért felelős metódusokat</w:t>
+      </w:r>
+      <w:r>
+        <w:t xml:space="preserve">, </w:t>
+      </w:r>
+      <w:r>
+        <w:t xml:space="preserve">és </w:t>
       </w:r>
       <w:proofErr w:type="spellStart"/>
       <w:r>
@@ -1018,7 +1483,10 @@
       </w:r>
       <w:proofErr w:type="spellEnd"/>
       <w:r>
-        <w:t xml:space="preserve"> (a játék használatával) végezzük</w:t>
+        <w:t xml:space="preserve"> (a játék használatával) </w:t>
+      </w:r>
+      <w:r>
+        <w:t>a teljes játék működését teszteltem.</w:t>
       </w:r>
     </w:p>
     <w:p>
@@ -1058,14 +1526,30 @@
         </w:numPr>
       </w:pPr>
       <w:r>
-        <w:t>játék indítása</w:t>
-      </w:r>
-      <w:r>
-        <w:t xml:space="preserve"> </w:t>
-      </w:r>
-      <w:r>
-        <w:t>–</w:t>
-      </w:r>
+        <w:t>játék indítása – SIKERES</w:t>
+      </w:r>
+    </w:p>
+    <w:p>
+      <w:pPr>
+        <w:pStyle w:val="Listaszerbekezds"/>
+        <w:numPr>
+          <w:ilvl w:val="1"/>
+          <w:numId w:val="9"/>
+        </w:numPr>
+      </w:pPr>
+      <w:r>
+        <w:t>játék betöltése file-</w:t>
+      </w:r>
+      <w:proofErr w:type="spellStart"/>
+      <w:proofErr w:type="gramStart"/>
+      <w:r>
+        <w:t>ból</w:t>
+      </w:r>
+      <w:proofErr w:type="spellEnd"/>
+      <w:r>
+        <w:t xml:space="preserve">  -</w:t>
+      </w:r>
+      <w:proofErr w:type="gramEnd"/>
       <w:r>
         <w:t xml:space="preserve"> SIKERES</w:t>
       </w:r>
@@ -1079,19 +1563,11 @@
         </w:numPr>
       </w:pPr>
       <w:r>
-        <w:t>játék betöltése file-</w:t>
-      </w:r>
-      <w:proofErr w:type="spellStart"/>
+        <w:t xml:space="preserve">hibaüzenet hibás file </w:t>
+      </w:r>
       <w:proofErr w:type="gramStart"/>
       <w:r>
-        <w:t>ból</w:t>
-      </w:r>
-      <w:proofErr w:type="spellEnd"/>
-      <w:r>
-        <w:t xml:space="preserve"> </w:t>
-      </w:r>
-      <w:r>
-        <w:t xml:space="preserve"> -</w:t>
+        <w:t>esetén  -</w:t>
       </w:r>
       <w:proofErr w:type="gramEnd"/>
       <w:r>
@@ -1107,14 +1583,11 @@
         </w:numPr>
       </w:pPr>
       <w:r>
-        <w:t xml:space="preserve">hibaüzenet hibás file </w:t>
+        <w:t xml:space="preserve">játék betöltése </w:t>
       </w:r>
       <w:proofErr w:type="gramStart"/>
       <w:r>
-        <w:t xml:space="preserve">esetén </w:t>
-      </w:r>
-      <w:r>
-        <w:t xml:space="preserve"> -</w:t>
+        <w:t>adatbázisból  -</w:t>
       </w:r>
       <w:proofErr w:type="gramEnd"/>
       <w:r>
@@ -1130,18 +1603,210 @@
         </w:numPr>
       </w:pPr>
       <w:r>
-        <w:t xml:space="preserve">játék betöltése </w:t>
-      </w:r>
+        <w:t>hibaüzenet hibás adatbáziskapcsolat esetén betöltéskor – SIKERES</w:t>
+      </w:r>
+    </w:p>
+    <w:p>
+      <w:pPr>
+        <w:pStyle w:val="Listaszerbekezds"/>
+        <w:numPr>
+          <w:ilvl w:val="1"/>
+          <w:numId w:val="9"/>
+        </w:numPr>
+      </w:pPr>
+      <w:r>
+        <w:t>dicsőségtábla betöltése – SIKERES</w:t>
+      </w:r>
+    </w:p>
+    <w:p>
+      <w:pPr>
+        <w:pStyle w:val="Listaszerbekezds"/>
+        <w:numPr>
+          <w:ilvl w:val="1"/>
+          <w:numId w:val="9"/>
+        </w:numPr>
+      </w:pPr>
+      <w:r>
+        <w:t>hibaüzenet hibás adatbáziskapcsolat esetén a dicsőségtáblakor - SIKERES</w:t>
+      </w:r>
+    </w:p>
+    <w:p>
+      <w:pPr>
+        <w:pStyle w:val="Listaszerbekezds"/>
+        <w:numPr>
+          <w:ilvl w:val="0"/>
+          <w:numId w:val="9"/>
+        </w:numPr>
+      </w:pPr>
+      <w:r>
+        <w:t>Játék</w:t>
+      </w:r>
+    </w:p>
+    <w:p>
+      <w:pPr>
+        <w:pStyle w:val="Listaszerbekezds"/>
+        <w:numPr>
+          <w:ilvl w:val="1"/>
+          <w:numId w:val="9"/>
+        </w:numPr>
+      </w:pPr>
+      <w:r>
+        <w:t>Játékos</w:t>
+      </w:r>
+    </w:p>
+    <w:p>
+      <w:pPr>
+        <w:pStyle w:val="Listaszerbekezds"/>
+        <w:numPr>
+          <w:ilvl w:val="2"/>
+          <w:numId w:val="9"/>
+        </w:numPr>
+      </w:pPr>
+      <w:proofErr w:type="spellStart"/>
+      <w:r>
+        <w:t>Pikachu</w:t>
+      </w:r>
+      <w:proofErr w:type="spellEnd"/>
+      <w:r>
+        <w:t xml:space="preserve"> mind a 8 irányba megy WASD és nyilak </w:t>
+      </w:r>
+      <w:proofErr w:type="spellStart"/>
+      <w:r>
+        <w:t>haszálatával</w:t>
+      </w:r>
+      <w:proofErr w:type="spellEnd"/>
+      <w:r>
+        <w:t xml:space="preserve"> – SIKERES</w:t>
+      </w:r>
+    </w:p>
+    <w:p>
+      <w:pPr>
+        <w:pStyle w:val="Listaszerbekezds"/>
+        <w:numPr>
+          <w:ilvl w:val="2"/>
+          <w:numId w:val="9"/>
+        </w:numPr>
+      </w:pPr>
+      <w:proofErr w:type="spellStart"/>
+      <w:r>
+        <w:t>Pikachu</w:t>
+      </w:r>
+      <w:proofErr w:type="spellEnd"/>
+      <w:r>
+        <w:t xml:space="preserve"> nem át az akadályokon (fák, víz, hegyek, házak, kövek) – SIKERES</w:t>
+      </w:r>
+    </w:p>
+    <w:p>
+      <w:pPr>
+        <w:pStyle w:val="Listaszerbekezds"/>
+        <w:numPr>
+          <w:ilvl w:val="2"/>
+          <w:numId w:val="9"/>
+        </w:numPr>
+      </w:pPr>
+      <w:proofErr w:type="spellStart"/>
+      <w:r>
+        <w:t>Pikachu</w:t>
+      </w:r>
+      <w:proofErr w:type="spellEnd"/>
+      <w:r>
+        <w:t xml:space="preserve"> átmegy a </w:t>
+      </w:r>
+      <w:proofErr w:type="spellStart"/>
       <w:proofErr w:type="gramStart"/>
       <w:r>
-        <w:t xml:space="preserve">adatbázisból </w:t>
-      </w:r>
-      <w:r>
-        <w:t xml:space="preserve"> -</w:t>
-      </w:r>
+        <w:t>vizen</w:t>
+      </w:r>
+      <w:proofErr w:type="spellEnd"/>
       <w:proofErr w:type="gramEnd"/>
       <w:r>
-        <w:t xml:space="preserve"> SIKERES</w:t>
+        <w:t xml:space="preserve"> ha van rajta híd – SIKERES</w:t>
+      </w:r>
+    </w:p>
+    <w:p>
+      <w:pPr>
+        <w:pStyle w:val="Listaszerbekezds"/>
+        <w:numPr>
+          <w:ilvl w:val="2"/>
+          <w:numId w:val="9"/>
+        </w:numPr>
+      </w:pPr>
+      <w:proofErr w:type="spellStart"/>
+      <w:r>
+        <w:t>Pikachu</w:t>
+      </w:r>
+      <w:proofErr w:type="spellEnd"/>
+      <w:r>
+        <w:t xml:space="preserve"> átmegy a </w:t>
+      </w:r>
+      <w:proofErr w:type="gramStart"/>
+      <w:r>
+        <w:t>hegyen</w:t>
+      </w:r>
+      <w:proofErr w:type="gramEnd"/>
+      <w:r>
+        <w:t xml:space="preserve"> ha van rajta lépcső – SIKERES</w:t>
+      </w:r>
+    </w:p>
+    <w:p>
+      <w:pPr>
+        <w:pStyle w:val="Listaszerbekezds"/>
+        <w:numPr>
+          <w:ilvl w:val="2"/>
+          <w:numId w:val="9"/>
+        </w:numPr>
+      </w:pPr>
+      <w:proofErr w:type="spellStart"/>
+      <w:r>
+        <w:t>Pikachu</w:t>
+      </w:r>
+      <w:proofErr w:type="spellEnd"/>
+      <w:r>
+        <w:t xml:space="preserve"> eltűnik a magas tárgyak mögött – SIKERES</w:t>
+      </w:r>
+    </w:p>
+    <w:p>
+      <w:pPr>
+        <w:pStyle w:val="Listaszerbekezds"/>
+        <w:numPr>
+          <w:ilvl w:val="2"/>
+          <w:numId w:val="9"/>
+        </w:numPr>
+      </w:pPr>
+      <w:r>
+        <w:t>a megfelelő animáció jelenik meg az adott mozgás esetén - SIKERES</w:t>
+      </w:r>
+    </w:p>
+    <w:p>
+      <w:pPr>
+        <w:pStyle w:val="Listaszerbekezds"/>
+        <w:numPr>
+          <w:ilvl w:val="2"/>
+          <w:numId w:val="9"/>
+        </w:numPr>
+      </w:pPr>
+      <w:r>
+        <w:t xml:space="preserve">amennyiben </w:t>
+      </w:r>
+      <w:proofErr w:type="spellStart"/>
+      <w:r>
+        <w:t>Pikachut</w:t>
+      </w:r>
+      <w:proofErr w:type="spellEnd"/>
+      <w:r>
+        <w:t xml:space="preserve"> elkapják, visszakerül a kezdő pozícióba és egy életet veszít – SIKERES</w:t>
+      </w:r>
+    </w:p>
+    <w:p>
+      <w:pPr>
+        <w:pStyle w:val="Listaszerbekezds"/>
+        <w:numPr>
+          <w:ilvl w:val="2"/>
+          <w:numId w:val="9"/>
+        </w:numPr>
+      </w:pPr>
+      <w:r>
+        <w:t>a pálya végén található táblával a következő pályára lehet továbbmenni - SIKERES</w:t>
       </w:r>
     </w:p>
     <w:p>
@@ -1153,16 +1818,115 @@
         </w:numPr>
       </w:pPr>
       <w:r>
-        <w:t>hibaüzenet hibás adatbáziskapcsolat esetén</w:t>
-      </w:r>
-      <w:r>
-        <w:t xml:space="preserve"> </w:t>
-      </w:r>
-      <w:r>
-        <w:t>betöltéskor –</w:t>
-      </w:r>
-      <w:r>
-        <w:t xml:space="preserve"> SIKERES</w:t>
+        <w:t>NPC</w:t>
+      </w:r>
+    </w:p>
+    <w:p>
+      <w:pPr>
+        <w:pStyle w:val="Listaszerbekezds"/>
+        <w:numPr>
+          <w:ilvl w:val="2"/>
+          <w:numId w:val="9"/>
+        </w:numPr>
+      </w:pPr>
+      <w:r>
+        <w:t>a pálya file-</w:t>
+      </w:r>
+      <w:proofErr w:type="spellStart"/>
+      <w:r>
+        <w:t>jában</w:t>
+      </w:r>
+      <w:proofErr w:type="spellEnd"/>
+      <w:r>
+        <w:t xml:space="preserve"> megadott NPC töltődik be a megadott paraméterekkel - SIKERES</w:t>
+      </w:r>
+    </w:p>
+    <w:p>
+      <w:pPr>
+        <w:pStyle w:val="Listaszerbekezds"/>
+        <w:numPr>
+          <w:ilvl w:val="2"/>
+          <w:numId w:val="9"/>
+        </w:numPr>
+      </w:pPr>
+      <w:r>
+        <w:t>az NPC-k a megadott útvonalon mozognak és megfelelő pontokon várakoznak - SIKERES</w:t>
+      </w:r>
+    </w:p>
+    <w:p>
+      <w:pPr>
+        <w:pStyle w:val="Listaszerbekezds"/>
+        <w:numPr>
+          <w:ilvl w:val="2"/>
+          <w:numId w:val="9"/>
+        </w:numPr>
+      </w:pPr>
+      <w:r>
+        <w:t xml:space="preserve">az NPC-k felett felkiáltójel jelenik meg ha meglátják </w:t>
+      </w:r>
+      <w:proofErr w:type="spellStart"/>
+      <w:r>
+        <w:t>Pikachut</w:t>
+      </w:r>
+      <w:proofErr w:type="spellEnd"/>
+      <w:r>
+        <w:t xml:space="preserve"> – SIKERES</w:t>
+      </w:r>
+    </w:p>
+    <w:p>
+      <w:pPr>
+        <w:pStyle w:val="Listaszerbekezds"/>
+        <w:numPr>
+          <w:ilvl w:val="2"/>
+          <w:numId w:val="9"/>
+        </w:numPr>
+      </w:pPr>
+      <w:r>
+        <w:t xml:space="preserve">az NPC-k </w:t>
+      </w:r>
+      <w:proofErr w:type="gramStart"/>
+      <w:r>
+        <w:t>megállnak</w:t>
+      </w:r>
+      <w:proofErr w:type="gramEnd"/>
+      <w:r>
+        <w:t xml:space="preserve"> ha meglátják </w:t>
+      </w:r>
+      <w:proofErr w:type="spellStart"/>
+      <w:r>
+        <w:t>Pikachut</w:t>
+      </w:r>
+      <w:proofErr w:type="spellEnd"/>
+      <w:r>
+        <w:t xml:space="preserve"> – SIKERES</w:t>
+      </w:r>
+    </w:p>
+    <w:p>
+      <w:pPr>
+        <w:pStyle w:val="Listaszerbekezds"/>
+        <w:numPr>
+          <w:ilvl w:val="2"/>
+          <w:numId w:val="9"/>
+        </w:numPr>
+      </w:pPr>
+      <w:r>
+        <w:t xml:space="preserve">az NPC-k eldobják a </w:t>
+      </w:r>
+      <w:proofErr w:type="gramStart"/>
+      <w:r>
+        <w:t>labdájukat</w:t>
+      </w:r>
+      <w:proofErr w:type="gramEnd"/>
+      <w:r>
+        <w:t xml:space="preserve"> ha már felkészültek, vagy ha </w:t>
+      </w:r>
+      <w:proofErr w:type="spellStart"/>
+      <w:r>
+        <w:t>Pikachu</w:t>
+      </w:r>
+      <w:proofErr w:type="spellEnd"/>
+      <w:r>
+        <w:t xml:space="preserve"> túl közel került – SIKERES</w:t>
       </w:r>
     </w:p>
     <w:p>
@@ -1173,431 +1937,10 @@
           <w:numId w:val="9"/>
         </w:numPr>
       </w:pPr>
-      <w:r>
-        <w:t>dicsőségtábla betöltése</w:t>
-      </w:r>
-      <w:r>
-        <w:t xml:space="preserve"> </w:t>
-      </w:r>
-      <w:r>
-        <w:t>–</w:t>
-      </w:r>
-      <w:r>
-        <w:t xml:space="preserve"> SIKERES</w:t>
-      </w:r>
-    </w:p>
-    <w:p>
-      <w:pPr>
-        <w:pStyle w:val="Listaszerbekezds"/>
-        <w:numPr>
-          <w:ilvl w:val="1"/>
-          <w:numId w:val="9"/>
-        </w:numPr>
-      </w:pPr>
-      <w:r>
-        <w:t>hibaüzenet hibás adatbáziskapcsolat esetén a dicsőségtáblakor</w:t>
-      </w:r>
-      <w:r>
-        <w:t xml:space="preserve"> - SIKERES</w:t>
-      </w:r>
-    </w:p>
-    <w:p>
-      <w:pPr>
-        <w:pStyle w:val="Listaszerbekezds"/>
-        <w:numPr>
-          <w:ilvl w:val="0"/>
-          <w:numId w:val="9"/>
-        </w:numPr>
-      </w:pPr>
-      <w:r>
-        <w:t>Játék</w:t>
-      </w:r>
-    </w:p>
-    <w:p>
-      <w:pPr>
-        <w:pStyle w:val="Listaszerbekezds"/>
-        <w:numPr>
-          <w:ilvl w:val="1"/>
-          <w:numId w:val="9"/>
-        </w:numPr>
-      </w:pPr>
-      <w:r>
-        <w:t>Játékos</w:t>
-      </w:r>
-    </w:p>
-    <w:p>
-      <w:pPr>
-        <w:pStyle w:val="Listaszerbekezds"/>
-        <w:numPr>
-          <w:ilvl w:val="2"/>
-          <w:numId w:val="9"/>
-        </w:numPr>
-      </w:pPr>
-      <w:proofErr w:type="spellStart"/>
-      <w:r>
-        <w:t>Pikachu</w:t>
-      </w:r>
-      <w:proofErr w:type="spellEnd"/>
-      <w:r>
-        <w:t xml:space="preserve"> mind a 8 irányba megy WASD és nyilak </w:t>
-      </w:r>
-      <w:proofErr w:type="spellStart"/>
-      <w:r>
-        <w:t>haszálatával</w:t>
-      </w:r>
-      <w:proofErr w:type="spellEnd"/>
-      <w:r>
-        <w:t xml:space="preserve"> </w:t>
-      </w:r>
-      <w:r>
-        <w:t>–</w:t>
-      </w:r>
-      <w:r>
-        <w:t xml:space="preserve"> SIKERES</w:t>
-      </w:r>
-    </w:p>
-    <w:p>
-      <w:pPr>
-        <w:pStyle w:val="Listaszerbekezds"/>
-        <w:numPr>
-          <w:ilvl w:val="2"/>
-          <w:numId w:val="9"/>
-        </w:numPr>
-      </w:pPr>
-      <w:proofErr w:type="spellStart"/>
-      <w:r>
-        <w:t>Pikachu</w:t>
-      </w:r>
-      <w:proofErr w:type="spellEnd"/>
-      <w:r>
-        <w:t xml:space="preserve"> nem át az akadályokon (fák, víz, hegyek, házak, kövek)</w:t>
-      </w:r>
-      <w:r>
-        <w:t xml:space="preserve"> </w:t>
-      </w:r>
-      <w:r>
-        <w:t>–</w:t>
-      </w:r>
-      <w:r>
-        <w:t xml:space="preserve"> SIKERES</w:t>
-      </w:r>
-    </w:p>
-    <w:p>
-      <w:pPr>
-        <w:pStyle w:val="Listaszerbekezds"/>
-        <w:numPr>
-          <w:ilvl w:val="2"/>
-          <w:numId w:val="9"/>
-        </w:numPr>
-      </w:pPr>
-      <w:proofErr w:type="spellStart"/>
-      <w:r>
-        <w:t>Pikachu</w:t>
-      </w:r>
-      <w:proofErr w:type="spellEnd"/>
-      <w:r>
-        <w:t xml:space="preserve"> átmegy a </w:t>
-      </w:r>
-      <w:proofErr w:type="spellStart"/>
-      <w:proofErr w:type="gramStart"/>
-      <w:r>
-        <w:t>vizen</w:t>
-      </w:r>
-      <w:proofErr w:type="spellEnd"/>
-      <w:proofErr w:type="gramEnd"/>
-      <w:r>
-        <w:t xml:space="preserve"> ha van rajta híd</w:t>
-      </w:r>
-      <w:r>
-        <w:t xml:space="preserve"> </w:t>
-      </w:r>
-      <w:r>
-        <w:t>–</w:t>
-      </w:r>
-      <w:r>
-        <w:t xml:space="preserve"> SIKERES</w:t>
-      </w:r>
-    </w:p>
-    <w:p>
-      <w:pPr>
-        <w:pStyle w:val="Listaszerbekezds"/>
-        <w:numPr>
-          <w:ilvl w:val="2"/>
-          <w:numId w:val="9"/>
-        </w:numPr>
-      </w:pPr>
-      <w:proofErr w:type="spellStart"/>
-      <w:r>
-        <w:t>Pikachu</w:t>
-      </w:r>
-      <w:proofErr w:type="spellEnd"/>
-      <w:r>
-        <w:t xml:space="preserve"> átmegy a </w:t>
-      </w:r>
-      <w:proofErr w:type="gramStart"/>
-      <w:r>
-        <w:t>hegyen</w:t>
-      </w:r>
-      <w:proofErr w:type="gramEnd"/>
-      <w:r>
-        <w:t xml:space="preserve"> ha van rajta lépcső</w:t>
-      </w:r>
-      <w:r>
-        <w:t xml:space="preserve"> </w:t>
-      </w:r>
-      <w:r>
-        <w:t>–</w:t>
-      </w:r>
-      <w:r>
-        <w:t xml:space="preserve"> SIKERES</w:t>
-      </w:r>
-    </w:p>
-    <w:p>
-      <w:pPr>
-        <w:pStyle w:val="Listaszerbekezds"/>
-        <w:numPr>
-          <w:ilvl w:val="2"/>
-          <w:numId w:val="9"/>
-        </w:numPr>
-      </w:pPr>
-      <w:proofErr w:type="spellStart"/>
-      <w:r>
-        <w:t>Pikachu</w:t>
-      </w:r>
-      <w:proofErr w:type="spellEnd"/>
-      <w:r>
-        <w:t xml:space="preserve"> eltűnik a magas tárgyak mögött</w:t>
-      </w:r>
-      <w:r>
-        <w:t xml:space="preserve"> </w:t>
-      </w:r>
-      <w:r>
-        <w:t>–</w:t>
-      </w:r>
-      <w:r>
-        <w:t xml:space="preserve"> SIKERES</w:t>
-      </w:r>
-    </w:p>
-    <w:p>
-      <w:pPr>
-        <w:pStyle w:val="Listaszerbekezds"/>
-        <w:numPr>
-          <w:ilvl w:val="2"/>
-          <w:numId w:val="9"/>
-        </w:numPr>
-      </w:pPr>
-      <w:r>
-        <w:t>a megfelelő animáció jelenik meg az adott mozgás esetén</w:t>
-      </w:r>
-      <w:r>
-        <w:t xml:space="preserve"> - SIKERES</w:t>
-      </w:r>
-    </w:p>
-    <w:p>
-      <w:pPr>
-        <w:pStyle w:val="Listaszerbekezds"/>
-        <w:numPr>
-          <w:ilvl w:val="2"/>
-          <w:numId w:val="9"/>
-        </w:numPr>
-      </w:pPr>
-      <w:r>
-        <w:t xml:space="preserve">amennyiben </w:t>
-      </w:r>
-      <w:proofErr w:type="spellStart"/>
-      <w:r>
-        <w:t>Pikachut</w:t>
-      </w:r>
-      <w:proofErr w:type="spellEnd"/>
-      <w:r>
-        <w:t xml:space="preserve"> elkapják, visszakerül a kezdő pozícióba és egy életet veszít</w:t>
-      </w:r>
-      <w:r>
-        <w:t xml:space="preserve"> </w:t>
-      </w:r>
-      <w:r>
-        <w:t>–</w:t>
-      </w:r>
-      <w:r>
-        <w:t xml:space="preserve"> SIKERES</w:t>
-      </w:r>
-    </w:p>
-    <w:p>
-      <w:pPr>
-        <w:pStyle w:val="Listaszerbekezds"/>
-        <w:numPr>
-          <w:ilvl w:val="2"/>
-          <w:numId w:val="9"/>
-        </w:numPr>
-      </w:pPr>
-      <w:r>
-        <w:t>a pálya végén található táblával a következő pályára lehet továbbmenni</w:t>
-      </w:r>
-      <w:r>
-        <w:t xml:space="preserve"> - SIKERES</w:t>
-      </w:r>
-    </w:p>
-    <w:p>
-      <w:pPr>
-        <w:pStyle w:val="Listaszerbekezds"/>
-        <w:numPr>
-          <w:ilvl w:val="1"/>
-          <w:numId w:val="9"/>
-        </w:numPr>
-      </w:pPr>
-      <w:r>
-        <w:t>NPC</w:t>
-      </w:r>
-    </w:p>
-    <w:p>
-      <w:pPr>
-        <w:pStyle w:val="Listaszerbekezds"/>
-        <w:numPr>
-          <w:ilvl w:val="2"/>
-          <w:numId w:val="9"/>
-        </w:numPr>
-      </w:pPr>
-      <w:r>
-        <w:t>a pálya file-</w:t>
-      </w:r>
-      <w:proofErr w:type="spellStart"/>
-      <w:r>
-        <w:t>jában</w:t>
-      </w:r>
-      <w:proofErr w:type="spellEnd"/>
-      <w:r>
-        <w:t xml:space="preserve"> megadott NPC töltődik be a megadott paraméterekkel</w:t>
-      </w:r>
-      <w:r>
-        <w:t xml:space="preserve"> - SIKERES</w:t>
-      </w:r>
-    </w:p>
-    <w:p>
-      <w:pPr>
-        <w:pStyle w:val="Listaszerbekezds"/>
-        <w:numPr>
-          <w:ilvl w:val="2"/>
-          <w:numId w:val="9"/>
-        </w:numPr>
-      </w:pPr>
-      <w:r>
-        <w:t>az NPC-k a megadott útvonalon mozognak és megfelelő pontokon várakoznak</w:t>
-      </w:r>
-      <w:r>
-        <w:t xml:space="preserve"> - SIKERES</w:t>
-      </w:r>
-    </w:p>
-    <w:p>
-      <w:pPr>
-        <w:pStyle w:val="Listaszerbekezds"/>
-        <w:numPr>
-          <w:ilvl w:val="2"/>
-          <w:numId w:val="9"/>
-        </w:numPr>
-      </w:pPr>
-      <w:r>
-        <w:t xml:space="preserve">az NPC-k felett felkiáltójel jelenik meg ha meglátják </w:t>
-      </w:r>
-      <w:proofErr w:type="spellStart"/>
-      <w:r>
-        <w:t>Pikachut</w:t>
-      </w:r>
-      <w:proofErr w:type="spellEnd"/>
-      <w:r>
-        <w:t xml:space="preserve"> </w:t>
-      </w:r>
-      <w:r>
-        <w:t>–</w:t>
-      </w:r>
-      <w:r>
-        <w:t xml:space="preserve"> SIKERES</w:t>
-      </w:r>
-    </w:p>
-    <w:p>
-      <w:pPr>
-        <w:pStyle w:val="Listaszerbekezds"/>
-        <w:numPr>
-          <w:ilvl w:val="2"/>
-          <w:numId w:val="9"/>
-        </w:numPr>
-      </w:pPr>
-      <w:r>
-        <w:t xml:space="preserve">az NPC-k </w:t>
-      </w:r>
-      <w:proofErr w:type="gramStart"/>
-      <w:r>
-        <w:t>megállnak</w:t>
-      </w:r>
-      <w:proofErr w:type="gramEnd"/>
-      <w:r>
-        <w:t xml:space="preserve"> ha meglátják </w:t>
-      </w:r>
-      <w:proofErr w:type="spellStart"/>
-      <w:r>
-        <w:t>Pikachut</w:t>
-      </w:r>
-      <w:proofErr w:type="spellEnd"/>
-      <w:r>
-        <w:t xml:space="preserve"> </w:t>
-      </w:r>
-      <w:r>
-        <w:t>–</w:t>
-      </w:r>
-      <w:r>
-        <w:t xml:space="preserve"> SIKERES</w:t>
-      </w:r>
-    </w:p>
-    <w:p>
-      <w:pPr>
-        <w:pStyle w:val="Listaszerbekezds"/>
-        <w:numPr>
-          <w:ilvl w:val="2"/>
-          <w:numId w:val="9"/>
-        </w:numPr>
-      </w:pPr>
-      <w:r>
-        <w:t xml:space="preserve">az NPC-k eldobják a </w:t>
-      </w:r>
-      <w:proofErr w:type="gramStart"/>
-      <w:r>
-        <w:t>labdájukat</w:t>
-      </w:r>
-      <w:proofErr w:type="gramEnd"/>
-      <w:r>
-        <w:t xml:space="preserve"> ha már felkészültek, vagy ha </w:t>
-      </w:r>
-      <w:proofErr w:type="spellStart"/>
-      <w:r>
-        <w:t>Pikachu</w:t>
-      </w:r>
-      <w:proofErr w:type="spellEnd"/>
-      <w:r>
-        <w:t xml:space="preserve"> túl közel került</w:t>
-      </w:r>
-      <w:r>
-        <w:t xml:space="preserve"> </w:t>
-      </w:r>
-      <w:r>
-        <w:t>–</w:t>
-      </w:r>
-      <w:r>
-        <w:t xml:space="preserve"> SIKERES</w:t>
-      </w:r>
-    </w:p>
-    <w:p>
-      <w:pPr>
-        <w:pStyle w:val="Listaszerbekezds"/>
-        <w:numPr>
-          <w:ilvl w:val="1"/>
-          <w:numId w:val="9"/>
-        </w:numPr>
-      </w:pPr>
       <w:proofErr w:type="spellStart"/>
       <w:r>
         <w:t>Pokémonok</w:t>
       </w:r>
-      <w:bookmarkStart w:id="0" w:name="_GoBack"/>
-      <w:bookmarkEnd w:id="0"/>
       <w:proofErr w:type="spellEnd"/>
     </w:p>
     <w:p>
@@ -1634,16 +1977,125 @@
       </w:r>
       <w:proofErr w:type="spellEnd"/>
       <w:r>
-        <w:t xml:space="preserve"> és megjelenik a felső címkén</w:t>
-      </w:r>
+        <w:t xml:space="preserve"> és megjelenik a felső címkén – SIKERES</w:t>
+      </w:r>
+    </w:p>
+    <w:p>
+      <w:pPr>
+        <w:pStyle w:val="Listaszerbekezds"/>
+        <w:numPr>
+          <w:ilvl w:val="2"/>
+          <w:numId w:val="9"/>
+        </w:numPr>
+      </w:pPr>
+      <w:r>
+        <w:t xml:space="preserve">a kiszabadított </w:t>
+      </w:r>
+      <w:proofErr w:type="spellStart"/>
+      <w:r>
+        <w:t>pokémonok</w:t>
+      </w:r>
+      <w:proofErr w:type="spellEnd"/>
+      <w:r>
+        <w:t xml:space="preserve"> libasorban követik </w:t>
+      </w:r>
+      <w:proofErr w:type="spellStart"/>
+      <w:r>
+        <w:t>Pikachut</w:t>
+      </w:r>
+      <w:proofErr w:type="spellEnd"/>
+      <w:r>
+        <w:t xml:space="preserve"> – SIKERES</w:t>
+      </w:r>
+    </w:p>
+    <w:p>
+      <w:pPr>
+        <w:pStyle w:val="Listaszerbekezds"/>
+        <w:numPr>
+          <w:ilvl w:val="2"/>
+          <w:numId w:val="9"/>
+        </w:numPr>
+      </w:pPr>
+      <w:r>
+        <w:t xml:space="preserve">a kiszabadított </w:t>
+      </w:r>
+      <w:proofErr w:type="spellStart"/>
+      <w:r>
+        <w:t>pokémonok</w:t>
+      </w:r>
+      <w:proofErr w:type="spellEnd"/>
+      <w:r>
+        <w:t xml:space="preserve"> ugyanúgy nem mennek át tereptárgyakon, csak ha </w:t>
+      </w:r>
+      <w:proofErr w:type="spellStart"/>
+      <w:r>
+        <w:t>Pikachu</w:t>
+      </w:r>
+      <w:proofErr w:type="spellEnd"/>
+      <w:r>
+        <w:t xml:space="preserve"> túl messze van – SIKERES</w:t>
+      </w:r>
+    </w:p>
+    <w:p>
+      <w:pPr>
+        <w:pStyle w:val="Listaszerbekezds"/>
+        <w:numPr>
+          <w:ilvl w:val="0"/>
+          <w:numId w:val="9"/>
+        </w:numPr>
+      </w:pPr>
+      <w:r>
+        <w:t>Menüsor</w:t>
+      </w:r>
+    </w:p>
+    <w:p>
+      <w:pPr>
+        <w:pStyle w:val="Listaszerbekezds"/>
+        <w:numPr>
+          <w:ilvl w:val="1"/>
+          <w:numId w:val="9"/>
+        </w:numPr>
+      </w:pPr>
+      <w:r>
+        <w:t>File</w:t>
+      </w:r>
+    </w:p>
+    <w:p>
+      <w:pPr>
+        <w:pStyle w:val="Listaszerbekezds"/>
+        <w:numPr>
+          <w:ilvl w:val="2"/>
+          <w:numId w:val="9"/>
+        </w:numPr>
+      </w:pPr>
+      <w:r>
+        <w:t>új játék indítása - SIKERES</w:t>
+      </w:r>
+    </w:p>
+    <w:p>
+      <w:pPr>
+        <w:pStyle w:val="Listaszerbekezds"/>
+        <w:numPr>
+          <w:ilvl w:val="2"/>
+          <w:numId w:val="9"/>
+        </w:numPr>
+      </w:pPr>
+      <w:r>
+        <w:t xml:space="preserve">játék betöltése </w:t>
+      </w:r>
+      <w:r>
+        <w:t>file-</w:t>
+      </w:r>
+      <w:proofErr w:type="spellStart"/>
+      <w:r>
+        <w:t>ból</w:t>
+      </w:r>
+      <w:proofErr w:type="spellEnd"/>
       <w:r>
         <w:t xml:space="preserve"> </w:t>
       </w:r>
       <w:r>
-        <w:t>–</w:t>
-      </w:r>
-      <w:r>
-        <w:t xml:space="preserve"> SIKERES</w:t>
+        <w:t>– SIKERES</w:t>
       </w:r>
     </w:p>
     <w:p>
@@ -1655,7 +2107,177 @@
         </w:numPr>
       </w:pPr>
       <w:r>
-        <w:t xml:space="preserve">a kiszabadított </w:t>
+        <w:t xml:space="preserve">játék mentése </w:t>
+      </w:r>
+      <w:r>
+        <w:t>file-</w:t>
+      </w:r>
+      <w:proofErr w:type="spellStart"/>
+      <w:r>
+        <w:t>ba</w:t>
+      </w:r>
+      <w:proofErr w:type="spellEnd"/>
+      <w:r>
+        <w:t xml:space="preserve"> </w:t>
+      </w:r>
+      <w:r>
+        <w:t>– SIKERES</w:t>
+      </w:r>
+    </w:p>
+    <w:p>
+      <w:pPr>
+        <w:pStyle w:val="Listaszerbekezds"/>
+        <w:numPr>
+          <w:ilvl w:val="2"/>
+          <w:numId w:val="9"/>
+        </w:numPr>
+      </w:pPr>
+      <w:r>
+        <w:t>játék mentése a betöltött file felülírásával – SIKERES</w:t>
+      </w:r>
+    </w:p>
+    <w:p>
+      <w:pPr>
+        <w:pStyle w:val="Listaszerbekezds"/>
+        <w:numPr>
+          <w:ilvl w:val="2"/>
+          <w:numId w:val="9"/>
+        </w:numPr>
+      </w:pPr>
+      <w:r>
+        <w:t>játék betöltése adatbázisból – SIKERES</w:t>
+      </w:r>
+    </w:p>
+    <w:p>
+      <w:pPr>
+        <w:pStyle w:val="Listaszerbekezds"/>
+        <w:numPr>
+          <w:ilvl w:val="2"/>
+          <w:numId w:val="9"/>
+        </w:numPr>
+      </w:pPr>
+      <w:r>
+        <w:t>játék mentése adatbázisba – SIKERES</w:t>
+      </w:r>
+    </w:p>
+    <w:p>
+      <w:pPr>
+        <w:pStyle w:val="Listaszerbekezds"/>
+        <w:numPr>
+          <w:ilvl w:val="2"/>
+          <w:numId w:val="9"/>
+        </w:numPr>
+      </w:pPr>
+      <w:r>
+        <w:t>játék mentése adatbázisba felülírással – SIKERES</w:t>
+      </w:r>
+    </w:p>
+    <w:p>
+      <w:pPr>
+        <w:pStyle w:val="Listaszerbekezds"/>
+        <w:numPr>
+          <w:ilvl w:val="2"/>
+          <w:numId w:val="9"/>
+        </w:numPr>
+      </w:pPr>
+      <w:r>
+        <w:t>visszalépés a főmenübe megerősítőablakkal – SIKERES</w:t>
+      </w:r>
+    </w:p>
+    <w:p>
+      <w:pPr>
+        <w:pStyle w:val="Listaszerbekezds"/>
+        <w:numPr>
+          <w:ilvl w:val="2"/>
+          <w:numId w:val="9"/>
+        </w:numPr>
+      </w:pPr>
+      <w:r>
+        <w:t>kilépés megerősítőablakkal – SIKERES</w:t>
+      </w:r>
+    </w:p>
+    <w:p>
+      <w:pPr>
+        <w:pStyle w:val="Listaszerbekezds"/>
+        <w:numPr>
+          <w:ilvl w:val="1"/>
+          <w:numId w:val="9"/>
+        </w:numPr>
+      </w:pPr>
+      <w:r>
+        <w:t>Game</w:t>
+      </w:r>
+    </w:p>
+    <w:p>
+      <w:pPr>
+        <w:pStyle w:val="Listaszerbekezds"/>
+        <w:numPr>
+          <w:ilvl w:val="2"/>
+          <w:numId w:val="9"/>
+        </w:numPr>
+      </w:pPr>
+      <w:r>
+        <w:t>a pálya újrakezdése – SIKERES</w:t>
+      </w:r>
+    </w:p>
+    <w:p>
+      <w:pPr>
+        <w:pStyle w:val="Listaszerbekezds"/>
+        <w:numPr>
+          <w:ilvl w:val="2"/>
+          <w:numId w:val="9"/>
+        </w:numPr>
+      </w:pPr>
+      <w:r>
+        <w:t xml:space="preserve">pálya újrakezdésekor feltöltődik az élet a pálya </w:t>
+      </w:r>
+      <w:proofErr w:type="spellStart"/>
+      <w:r>
+        <w:t>betöltésekori</w:t>
+      </w:r>
+      <w:proofErr w:type="spellEnd"/>
+      <w:r>
+        <w:t xml:space="preserve"> értékre – SIKERES</w:t>
+      </w:r>
+    </w:p>
+    <w:p>
+      <w:pPr>
+        <w:pStyle w:val="Listaszerbekezds"/>
+        <w:numPr>
+          <w:ilvl w:val="2"/>
+          <w:numId w:val="9"/>
+        </w:numPr>
+      </w:pPr>
+      <w:r>
+        <w:t xml:space="preserve">pálya újrakezdésekor </w:t>
+      </w:r>
+      <w:proofErr w:type="spellStart"/>
+      <w:r>
+        <w:t>Pikachu</w:t>
+      </w:r>
+      <w:proofErr w:type="spellEnd"/>
+      <w:r>
+        <w:t xml:space="preserve"> visszakerül a </w:t>
+      </w:r>
+      <w:proofErr w:type="spellStart"/>
+      <w:r>
+        <w:t>kindulási</w:t>
+      </w:r>
+      <w:proofErr w:type="spellEnd"/>
+      <w:r>
+        <w:t xml:space="preserve"> pontra – SIKERES</w:t>
+      </w:r>
+    </w:p>
+    <w:p>
+      <w:pPr>
+        <w:pStyle w:val="Listaszerbekezds"/>
+        <w:numPr>
+          <w:ilvl w:val="2"/>
+          <w:numId w:val="9"/>
+        </w:numPr>
+      </w:pPr>
+      <w:r>
+        <w:t xml:space="preserve">pálya újrakezdésekor a kiszabadított </w:t>
       </w:r>
       <w:proofErr w:type="spellStart"/>
       <w:r>
@@ -1663,21 +2285,194 @@
       </w:r>
       <w:proofErr w:type="spellEnd"/>
       <w:r>
-        <w:t xml:space="preserve"> libasorban követik </w:t>
-      </w:r>
-      <w:proofErr w:type="spellStart"/>
-      <w:r>
-        <w:t>Pikachut</w:t>
+        <w:t xml:space="preserve"> újra labdába kerülnek – SIKERES</w:t>
+      </w:r>
+    </w:p>
+    <w:p>
+      <w:pPr>
+        <w:pStyle w:val="Listaszerbekezds"/>
+        <w:numPr>
+          <w:ilvl w:val="2"/>
+          <w:numId w:val="9"/>
+        </w:numPr>
+      </w:pPr>
+      <w:r>
+        <w:t xml:space="preserve">pálya újrakezdésekor az NPC a </w:t>
+      </w:r>
+      <w:proofErr w:type="spellStart"/>
+      <w:r>
+        <w:t>kindulási</w:t>
+      </w:r>
+      <w:proofErr w:type="spellEnd"/>
+      <w:r>
+        <w:t xml:space="preserve"> helyükre kerülnek – SIKERES</w:t>
+      </w:r>
+    </w:p>
+    <w:p>
+      <w:pPr>
+        <w:pStyle w:val="Listaszerbekezds"/>
+        <w:numPr>
+          <w:ilvl w:val="2"/>
+          <w:numId w:val="9"/>
+        </w:numPr>
+      </w:pPr>
+      <w:r>
+        <w:t xml:space="preserve">pálya újrakezdésekor az óra </w:t>
+      </w:r>
+      <w:proofErr w:type="spellStart"/>
+      <w:r>
+        <w:t>lenullázódik</w:t>
+      </w:r>
+      <w:proofErr w:type="spellEnd"/>
+      <w:r>
+        <w:t xml:space="preserve"> – SIKERES</w:t>
+      </w:r>
+    </w:p>
+    <w:p>
+      <w:pPr>
+        <w:pStyle w:val="Listaszerbekezds"/>
+        <w:numPr>
+          <w:ilvl w:val="2"/>
+          <w:numId w:val="9"/>
+        </w:numPr>
+      </w:pPr>
+      <w:r>
+        <w:t xml:space="preserve">szintlépés másik </w:t>
+      </w:r>
+      <w:proofErr w:type="gramStart"/>
+      <w:r>
+        <w:t>pályára</w:t>
+      </w:r>
+      <w:proofErr w:type="gramEnd"/>
+      <w:r>
+        <w:t xml:space="preserve"> ha lehetséges (1-10) – SIKERES</w:t>
+      </w:r>
+    </w:p>
+    <w:p>
+      <w:pPr>
+        <w:pStyle w:val="Listaszerbekezds"/>
+        <w:numPr>
+          <w:ilvl w:val="2"/>
+          <w:numId w:val="9"/>
+        </w:numPr>
+      </w:pPr>
+      <w:r>
+        <w:t>szintlépés csak már teljesített pályára lehet – SIKERES</w:t>
+      </w:r>
+    </w:p>
+    <w:p>
+      <w:pPr>
+        <w:pStyle w:val="Listaszerbekezds"/>
+        <w:numPr>
+          <w:ilvl w:val="2"/>
+          <w:numId w:val="9"/>
+        </w:numPr>
+      </w:pPr>
+      <w:proofErr w:type="spellStart"/>
+      <w:r>
+        <w:t>pause</w:t>
+      </w:r>
+      <w:proofErr w:type="spellEnd"/>
+      <w:r>
+        <w:t>/</w:t>
+      </w:r>
+      <w:proofErr w:type="spellStart"/>
+      <w:r>
+        <w:t>resume</w:t>
+      </w:r>
+      <w:proofErr w:type="spellEnd"/>
+      <w:r>
+        <w:t xml:space="preserve"> – SIKERES</w:t>
+      </w:r>
+    </w:p>
+    <w:p>
+      <w:pPr>
+        <w:pStyle w:val="Listaszerbekezds"/>
+        <w:numPr>
+          <w:ilvl w:val="2"/>
+          <w:numId w:val="9"/>
+        </w:numPr>
+      </w:pPr>
+      <w:r>
+        <w:t>dicsőségtábal megjelenítése – SIKERES</w:t>
+      </w:r>
+    </w:p>
+    <w:p>
+      <w:pPr>
+        <w:pStyle w:val="Listaszerbekezds"/>
+        <w:numPr>
+          <w:ilvl w:val="2"/>
+          <w:numId w:val="9"/>
+        </w:numPr>
+      </w:pPr>
+      <w:r>
+        <w:t>az adott játék összesítő statisztikájának megjelenítése – SIKERES</w:t>
+      </w:r>
+    </w:p>
+    <w:p>
+      <w:pPr>
+        <w:pStyle w:val="Listaszerbekezds"/>
+        <w:numPr>
+          <w:ilvl w:val="2"/>
+          <w:numId w:val="9"/>
+        </w:numPr>
+      </w:pPr>
+      <w:r>
+        <w:t>a segítség megjelenítése – SIKERES</w:t>
+      </w:r>
+    </w:p>
+    <w:p>
+      <w:pPr>
+        <w:pStyle w:val="Listaszerbekezds"/>
+        <w:numPr>
+          <w:ilvl w:val="2"/>
+          <w:numId w:val="9"/>
+        </w:numPr>
+      </w:pPr>
+      <w:r>
+        <w:t>felugró ablakok esetén a játék szünetel és bezáráskor visszaáll – SIKERES</w:t>
+      </w:r>
+    </w:p>
+    <w:p>
+      <w:pPr>
+        <w:pStyle w:val="Listaszerbekezds"/>
+        <w:numPr>
+          <w:ilvl w:val="1"/>
+          <w:numId w:val="9"/>
+        </w:numPr>
+      </w:pPr>
+      <w:proofErr w:type="spellStart"/>
+      <w:r>
+        <w:t>Pokédex</w:t>
+      </w:r>
+      <w:proofErr w:type="spellEnd"/>
+    </w:p>
+    <w:p>
+      <w:pPr>
+        <w:pStyle w:val="Listaszerbekezds"/>
+        <w:numPr>
+          <w:ilvl w:val="2"/>
+          <w:numId w:val="9"/>
+        </w:numPr>
+      </w:pPr>
+      <w:r>
+        <w:t xml:space="preserve">Csak a kiszabadított </w:t>
+      </w:r>
+      <w:proofErr w:type="spellStart"/>
+      <w:r>
+        <w:t>pokémonok</w:t>
       </w:r>
       <w:proofErr w:type="spellEnd"/>
       <w:r>
         <w:t xml:space="preserve"> </w:t>
       </w:r>
-      <w:r>
-        <w:t>–</w:t>
-      </w:r>
-      <w:r>
-        <w:t xml:space="preserve"> SIKERES</w:t>
+      <w:proofErr w:type="spellStart"/>
+      <w:r>
+        <w:t>láthatóak</w:t>
+      </w:r>
+      <w:proofErr w:type="spellEnd"/>
+      <w:r>
+        <w:t xml:space="preserve"> benne – SIKERES</w:t>
       </w:r>
     </w:p>
     <w:p>
@@ -1689,249 +2484,500 @@
         </w:numPr>
       </w:pPr>
       <w:r>
-        <w:t xml:space="preserve">a kiszabadított </w:t>
-      </w:r>
-      <w:proofErr w:type="spellStart"/>
-      <w:r>
-        <w:t>pokémonok</w:t>
-      </w:r>
-      <w:proofErr w:type="spellEnd"/>
-      <w:r>
-        <w:t xml:space="preserve"> ugyanúgy nem mennek át tereptárgyakon, csak ha </w:t>
-      </w:r>
-      <w:proofErr w:type="spellStart"/>
-      <w:r>
-        <w:t>Pikachu</w:t>
-      </w:r>
-      <w:proofErr w:type="spellEnd"/>
-      <w:r>
-        <w:t xml:space="preserve"> túl messze van</w:t>
-      </w:r>
+        <w:t xml:space="preserve">menüpontra kattintáskor </w:t>
+      </w:r>
+      <w:proofErr w:type="spellStart"/>
+      <w:r>
+        <w:t>megjelnik</w:t>
+      </w:r>
+      <w:proofErr w:type="spellEnd"/>
+      <w:r>
+        <w:t xml:space="preserve"> a </w:t>
+      </w:r>
+      <w:proofErr w:type="spellStart"/>
+      <w:r>
+        <w:t>pokémon</w:t>
+      </w:r>
+      <w:proofErr w:type="spellEnd"/>
       <w:r>
         <w:t xml:space="preserve"> </w:t>
       </w:r>
-      <w:r>
-        <w:t>–</w:t>
-      </w:r>
-      <w:r>
-        <w:t xml:space="preserve"> SIKERES</w:t>
-      </w:r>
+      <w:proofErr w:type="spellStart"/>
+      <w:r>
+        <w:t>html</w:t>
+      </w:r>
+      <w:proofErr w:type="spellEnd"/>
+      <w:r>
+        <w:t xml:space="preserve"> oldala – SIKERES</w:t>
+      </w:r>
+    </w:p>
+    <w:p>
+      <w:pPr>
+        <w:pStyle w:val="Cmsor2"/>
+      </w:pPr>
+      <w:r>
+        <w:t xml:space="preserve">White </w:t>
+      </w:r>
+      <w:proofErr w:type="spellStart"/>
+      <w:r>
+        <w:t>box</w:t>
+      </w:r>
+      <w:proofErr w:type="spellEnd"/>
     </w:p>
     <w:p>
       <w:pPr>
         <w:pStyle w:val="Listaszerbekezds"/>
         <w:numPr>
           <w:ilvl w:val="0"/>
-          <w:numId w:val="9"/>
-        </w:numPr>
-      </w:pPr>
-      <w:r>
-        <w:t>Menüsor</w:t>
-      </w:r>
+          <w:numId w:val="14"/>
+        </w:numPr>
+      </w:pPr>
+      <w:proofErr w:type="spellStart"/>
+      <w:r>
+        <w:t>Position</w:t>
+      </w:r>
+      <w:proofErr w:type="spellEnd"/>
     </w:p>
     <w:p>
       <w:pPr>
         <w:pStyle w:val="Listaszerbekezds"/>
         <w:numPr>
           <w:ilvl w:val="1"/>
-          <w:numId w:val="9"/>
-        </w:numPr>
-      </w:pPr>
-      <w:r>
-        <w:t>File</w:t>
-      </w:r>
-    </w:p>
-    <w:p>
-      <w:pPr>
-        <w:pStyle w:val="Listaszerbekezds"/>
-        <w:numPr>
-          <w:ilvl w:val="2"/>
-          <w:numId w:val="9"/>
-        </w:numPr>
-      </w:pPr>
-      <w:r>
-        <w:t>új játék indítása</w:t>
-      </w:r>
-      <w:r>
-        <w:t xml:space="preserve"> - SIKERES</w:t>
-      </w:r>
-    </w:p>
-    <w:p>
-      <w:pPr>
-        <w:pStyle w:val="Listaszerbekezds"/>
-        <w:numPr>
-          <w:ilvl w:val="2"/>
-          <w:numId w:val="9"/>
-        </w:numPr>
-      </w:pPr>
-      <w:r>
-        <w:t xml:space="preserve">játék betöltése </w:t>
-      </w:r>
-      <w:r>
-        <w:t>file-</w:t>
-      </w:r>
-      <w:proofErr w:type="spellStart"/>
-      <w:r>
-        <w:t>ból</w:t>
+          <w:numId w:val="14"/>
+        </w:numPr>
+      </w:pPr>
+      <w:proofErr w:type="spellStart"/>
+      <w:proofErr w:type="gramStart"/>
+      <w:r>
+        <w:t>distanceFrom</w:t>
+      </w:r>
+      <w:proofErr w:type="spellEnd"/>
+      <w:r>
+        <w:t>(</w:t>
+      </w:r>
+      <w:proofErr w:type="spellStart"/>
+      <w:proofErr w:type="gramEnd"/>
+      <w:r>
+        <w:t>Position</w:t>
+      </w:r>
+      <w:proofErr w:type="spellEnd"/>
+      <w:r>
+        <w:t xml:space="preserve"> d)</w:t>
+      </w:r>
+    </w:p>
+    <w:p>
+      <w:pPr>
+        <w:pStyle w:val="Listaszerbekezds"/>
+        <w:numPr>
+          <w:ilvl w:val="1"/>
+          <w:numId w:val="14"/>
+        </w:numPr>
+      </w:pPr>
+      <w:proofErr w:type="spellStart"/>
+      <w:proofErr w:type="gramStart"/>
+      <w:r>
+        <w:t>movePosition</w:t>
+      </w:r>
+      <w:proofErr w:type="spellEnd"/>
+      <w:r>
+        <w:t>(</w:t>
+      </w:r>
+      <w:proofErr w:type="spellStart"/>
+      <w:proofErr w:type="gramEnd"/>
+      <w:r>
+        <w:t>Direction</w:t>
+      </w:r>
+      <w:proofErr w:type="spellEnd"/>
+      <w:r>
+        <w:t xml:space="preserve"> d, </w:t>
+      </w:r>
+      <w:proofErr w:type="spellStart"/>
+      <w:r>
+        <w:t>double</w:t>
       </w:r>
       <w:proofErr w:type="spellEnd"/>
       <w:r>
         <w:t xml:space="preserve"> </w:t>
       </w:r>
-      <w:r>
-        <w:t>– SIKERES</w:t>
-      </w:r>
-    </w:p>
-    <w:p>
-      <w:pPr>
-        <w:pStyle w:val="Listaszerbekezds"/>
-        <w:numPr>
-          <w:ilvl w:val="2"/>
-          <w:numId w:val="9"/>
-        </w:numPr>
-      </w:pPr>
-      <w:r>
-        <w:t xml:space="preserve">játék mentése </w:t>
-      </w:r>
-      <w:r>
-        <w:t>file-</w:t>
-      </w:r>
-      <w:proofErr w:type="spellStart"/>
-      <w:r>
-        <w:t>ba</w:t>
+      <w:proofErr w:type="spellStart"/>
+      <w:r>
+        <w:t>speed</w:t>
+      </w:r>
+      <w:proofErr w:type="spellEnd"/>
+      <w:r>
+        <w:t>)</w:t>
+      </w:r>
+    </w:p>
+    <w:p>
+      <w:pPr>
+        <w:pStyle w:val="Listaszerbekezds"/>
+        <w:numPr>
+          <w:ilvl w:val="0"/>
+          <w:numId w:val="14"/>
+        </w:numPr>
+      </w:pPr>
+      <w:proofErr w:type="spellStart"/>
+      <w:r>
+        <w:t>TilePosition</w:t>
+      </w:r>
+      <w:proofErr w:type="spellEnd"/>
+    </w:p>
+    <w:p>
+      <w:pPr>
+        <w:pStyle w:val="Listaszerbekezds"/>
+        <w:numPr>
+          <w:ilvl w:val="1"/>
+          <w:numId w:val="14"/>
+        </w:numPr>
+      </w:pPr>
+      <w:proofErr w:type="spellStart"/>
+      <w:proofErr w:type="gramStart"/>
+      <w:r>
+        <w:t>tileCenter</w:t>
+      </w:r>
+      <w:proofErr w:type="spellEnd"/>
+      <w:r>
+        <w:t>(</w:t>
+      </w:r>
+      <w:proofErr w:type="spellStart"/>
+      <w:proofErr w:type="gramEnd"/>
+      <w:r>
+        <w:t>TilePosition</w:t>
       </w:r>
       <w:proofErr w:type="spellEnd"/>
       <w:r>
         <w:t xml:space="preserve"> </w:t>
       </w:r>
-      <w:r>
-        <w:t>– SIKERES</w:t>
-      </w:r>
-    </w:p>
-    <w:p>
-      <w:pPr>
-        <w:pStyle w:val="Listaszerbekezds"/>
-        <w:numPr>
-          <w:ilvl w:val="2"/>
-          <w:numId w:val="9"/>
-        </w:numPr>
-      </w:pPr>
-      <w:r>
-        <w:t>játék mentése a betöltött file felülírásával</w:t>
-      </w:r>
+      <w:proofErr w:type="spellStart"/>
+      <w:r>
+        <w:t>tpos</w:t>
+      </w:r>
+      <w:proofErr w:type="spellEnd"/>
+      <w:r>
+        <w:t>)</w:t>
+      </w:r>
+    </w:p>
+    <w:p>
+      <w:pPr>
+        <w:pStyle w:val="Listaszerbekezds"/>
+        <w:numPr>
+          <w:ilvl w:val="1"/>
+          <w:numId w:val="14"/>
+        </w:numPr>
+      </w:pPr>
+      <w:proofErr w:type="spellStart"/>
+      <w:proofErr w:type="gramStart"/>
+      <w:r>
+        <w:t>tileCoordFromMapCoord</w:t>
+      </w:r>
+      <w:proofErr w:type="spellEnd"/>
+      <w:r>
+        <w:t>(</w:t>
+      </w:r>
+      <w:proofErr w:type="spellStart"/>
+      <w:proofErr w:type="gramEnd"/>
+      <w:r>
+        <w:t>double</w:t>
+      </w:r>
+      <w:proofErr w:type="spellEnd"/>
       <w:r>
         <w:t xml:space="preserve"> </w:t>
       </w:r>
-      <w:r>
-        <w:t>–</w:t>
-      </w:r>
-      <w:r>
-        <w:t xml:space="preserve"> SIKERES</w:t>
-      </w:r>
-    </w:p>
-    <w:p>
-      <w:pPr>
-        <w:pStyle w:val="Listaszerbekezds"/>
-        <w:numPr>
-          <w:ilvl w:val="2"/>
-          <w:numId w:val="9"/>
-        </w:numPr>
-      </w:pPr>
-      <w:r>
-        <w:t>játék betöltése adatbázisból</w:t>
-      </w:r>
+      <w:proofErr w:type="spellStart"/>
+      <w:r>
+        <w:t>coord</w:t>
+      </w:r>
+      <w:proofErr w:type="spellEnd"/>
+      <w:r>
+        <w:t>)</w:t>
+      </w:r>
+    </w:p>
+    <w:p>
+      <w:pPr>
+        <w:pStyle w:val="Listaszerbekezds"/>
+        <w:numPr>
+          <w:ilvl w:val="1"/>
+          <w:numId w:val="14"/>
+        </w:numPr>
+      </w:pPr>
+      <w:proofErr w:type="spellStart"/>
+      <w:proofErr w:type="gramStart"/>
+      <w:r>
+        <w:t>fromMapPosition</w:t>
+      </w:r>
+      <w:proofErr w:type="spellEnd"/>
+      <w:r>
+        <w:t>(</w:t>
+      </w:r>
+      <w:proofErr w:type="spellStart"/>
+      <w:proofErr w:type="gramEnd"/>
+      <w:r>
+        <w:t>Position</w:t>
+      </w:r>
+      <w:proofErr w:type="spellEnd"/>
+      <w:r>
+        <w:t xml:space="preserve"> p, int </w:t>
+      </w:r>
+      <w:proofErr w:type="spellStart"/>
+      <w:r>
+        <w:t>level</w:t>
+      </w:r>
+      <w:proofErr w:type="spellEnd"/>
+      <w:r>
+        <w:t>)</w:t>
+      </w:r>
+    </w:p>
+    <w:p>
+      <w:pPr>
+        <w:pStyle w:val="Listaszerbekezds"/>
+        <w:numPr>
+          <w:ilvl w:val="0"/>
+          <w:numId w:val="14"/>
+        </w:numPr>
+      </w:pPr>
+      <w:proofErr w:type="spellStart"/>
+      <w:r>
+        <w:t>KeyPressHandler</w:t>
+      </w:r>
+      <w:proofErr w:type="spellEnd"/>
+    </w:p>
+    <w:p>
+      <w:pPr>
+        <w:pStyle w:val="Listaszerbekezds"/>
+        <w:numPr>
+          <w:ilvl w:val="1"/>
+          <w:numId w:val="14"/>
+        </w:numPr>
+      </w:pPr>
+      <w:r>
+        <w:t>lenyomunk egy gombot megfelelő-e az irány?</w:t>
+      </w:r>
+    </w:p>
+    <w:p>
+      <w:pPr>
+        <w:pStyle w:val="Listaszerbekezds"/>
+        <w:numPr>
+          <w:ilvl w:val="1"/>
+          <w:numId w:val="14"/>
+        </w:numPr>
+      </w:pPr>
+      <w:r>
+        <w:t>lenyomunk egy másik gombot megfelelő-e a komponált irány?</w:t>
+      </w:r>
+    </w:p>
+    <w:p>
+      <w:pPr>
+        <w:pStyle w:val="Listaszerbekezds"/>
+        <w:numPr>
+          <w:ilvl w:val="1"/>
+          <w:numId w:val="14"/>
+        </w:numPr>
+      </w:pPr>
+      <w:r>
+        <w:t>felengedünk egy gombot, akkor újra megfelelő-e az irány?</w:t>
+      </w:r>
+    </w:p>
+    <w:p>
+      <w:pPr>
+        <w:pStyle w:val="Listaszerbekezds"/>
+        <w:numPr>
+          <w:ilvl w:val="0"/>
+          <w:numId w:val="14"/>
+        </w:numPr>
+      </w:pPr>
+      <w:proofErr w:type="spellStart"/>
+      <w:r>
+        <w:lastRenderedPageBreak/>
+        <w:t>Direction</w:t>
+      </w:r>
+      <w:proofErr w:type="spellEnd"/>
+    </w:p>
+    <w:p>
+      <w:pPr>
+        <w:pStyle w:val="Listaszerbekezds"/>
+        <w:numPr>
+          <w:ilvl w:val="1"/>
+          <w:numId w:val="14"/>
+        </w:numPr>
+      </w:pPr>
+      <w:proofErr w:type="spellStart"/>
+      <w:proofErr w:type="gramStart"/>
+      <w:r>
+        <w:t>getDirection</w:t>
+      </w:r>
+      <w:proofErr w:type="spellEnd"/>
+      <w:r>
+        <w:t>(</w:t>
+      </w:r>
+      <w:proofErr w:type="spellStart"/>
+      <w:proofErr w:type="gramEnd"/>
+      <w:r>
+        <w:t>double</w:t>
+      </w:r>
+      <w:proofErr w:type="spellEnd"/>
+      <w:r>
+        <w:t xml:space="preserve"> x, </w:t>
+      </w:r>
+      <w:proofErr w:type="spellStart"/>
+      <w:r>
+        <w:t>double</w:t>
+      </w:r>
+      <w:proofErr w:type="spellEnd"/>
+      <w:r>
+        <w:t xml:space="preserve"> y)</w:t>
+      </w:r>
+    </w:p>
+    <w:p>
+      <w:pPr>
+        <w:pStyle w:val="Listaszerbekezds"/>
+        <w:numPr>
+          <w:ilvl w:val="1"/>
+          <w:numId w:val="14"/>
+        </w:numPr>
+      </w:pPr>
+      <w:proofErr w:type="spellStart"/>
+      <w:proofErr w:type="gramStart"/>
+      <w:r>
+        <w:t>getDirection</w:t>
+      </w:r>
+      <w:proofErr w:type="spellEnd"/>
+      <w:r>
+        <w:t>(</w:t>
+      </w:r>
+      <w:proofErr w:type="spellStart"/>
+      <w:proofErr w:type="gramEnd"/>
+      <w:r>
+        <w:t>Position</w:t>
+      </w:r>
+      <w:proofErr w:type="spellEnd"/>
       <w:r>
         <w:t xml:space="preserve"> </w:t>
       </w:r>
-      <w:r>
-        <w:t>–</w:t>
-      </w:r>
-      <w:r>
-        <w:t xml:space="preserve"> SIKERES</w:t>
-      </w:r>
-    </w:p>
-    <w:p>
-      <w:pPr>
-        <w:pStyle w:val="Listaszerbekezds"/>
-        <w:numPr>
-          <w:ilvl w:val="2"/>
-          <w:numId w:val="9"/>
-        </w:numPr>
-      </w:pPr>
-      <w:r>
-        <w:t>játék mentése adatbázisba</w:t>
-      </w:r>
+      <w:proofErr w:type="spellStart"/>
+      <w:r>
+        <w:t>from</w:t>
+      </w:r>
+      <w:proofErr w:type="spellEnd"/>
+      <w:r>
+        <w:t xml:space="preserve">, </w:t>
+      </w:r>
+      <w:proofErr w:type="spellStart"/>
+      <w:r>
+        <w:t>Position</w:t>
+      </w:r>
+      <w:proofErr w:type="spellEnd"/>
       <w:r>
         <w:t xml:space="preserve"> </w:t>
       </w:r>
-      <w:r>
-        <w:t>–</w:t>
-      </w:r>
-      <w:r>
-        <w:t xml:space="preserve"> SIKERES</w:t>
-      </w:r>
-    </w:p>
-    <w:p>
-      <w:pPr>
-        <w:pStyle w:val="Listaszerbekezds"/>
-        <w:numPr>
-          <w:ilvl w:val="2"/>
-          <w:numId w:val="9"/>
-        </w:numPr>
-      </w:pPr>
-      <w:r>
-        <w:t>játék mentése adatbázisba felülírással</w:t>
-      </w:r>
+      <w:proofErr w:type="spellStart"/>
+      <w:r>
+        <w:t>to</w:t>
+      </w:r>
+      <w:proofErr w:type="spellEnd"/>
+      <w:r>
+        <w:t>)</w:t>
+      </w:r>
+    </w:p>
+    <w:p>
+      <w:pPr>
+        <w:pStyle w:val="Listaszerbekezds"/>
+        <w:numPr>
+          <w:ilvl w:val="1"/>
+          <w:numId w:val="14"/>
+        </w:numPr>
+      </w:pPr>
+      <w:proofErr w:type="spellStart"/>
+      <w:proofErr w:type="gramStart"/>
+      <w:r>
+        <w:t>getSecondDirection</w:t>
+      </w:r>
+      <w:proofErr w:type="spellEnd"/>
+      <w:r>
+        <w:t>(</w:t>
+      </w:r>
+      <w:proofErr w:type="spellStart"/>
+      <w:proofErr w:type="gramEnd"/>
+      <w:r>
+        <w:t>Position</w:t>
+      </w:r>
+      <w:proofErr w:type="spellEnd"/>
       <w:r>
         <w:t xml:space="preserve"> </w:t>
       </w:r>
-      <w:r>
-        <w:t>–</w:t>
-      </w:r>
-      <w:r>
-        <w:t xml:space="preserve"> SIKERES</w:t>
-      </w:r>
-    </w:p>
-    <w:p>
-      <w:pPr>
-        <w:pStyle w:val="Listaszerbekezds"/>
-        <w:numPr>
-          <w:ilvl w:val="2"/>
-          <w:numId w:val="9"/>
-        </w:numPr>
-      </w:pPr>
-      <w:r>
-        <w:t>visszalépés a főmenübe</w:t>
-      </w:r>
+      <w:proofErr w:type="spellStart"/>
+      <w:r>
+        <w:t>from</w:t>
+      </w:r>
+      <w:proofErr w:type="spellEnd"/>
+      <w:r>
+        <w:t xml:space="preserve">, </w:t>
+      </w:r>
+      <w:proofErr w:type="spellStart"/>
+      <w:r>
+        <w:t>Position</w:t>
+      </w:r>
+      <w:proofErr w:type="spellEnd"/>
       <w:r>
         <w:t xml:space="preserve"> </w:t>
       </w:r>
-      <w:r>
-        <w:t>megerősítőablakkal –</w:t>
-      </w:r>
-      <w:r>
-        <w:t xml:space="preserve"> SIKERES</w:t>
-      </w:r>
-    </w:p>
-    <w:p>
-      <w:pPr>
-        <w:pStyle w:val="Listaszerbekezds"/>
-        <w:numPr>
-          <w:ilvl w:val="2"/>
-          <w:numId w:val="9"/>
-        </w:numPr>
-      </w:pPr>
-      <w:r>
-        <w:t>kilépés megerősítőablakkal</w:t>
-      </w:r>
+      <w:proofErr w:type="spellStart"/>
+      <w:r>
+        <w:t>to</w:t>
+      </w:r>
+      <w:proofErr w:type="spellEnd"/>
+      <w:r>
+        <w:t>)</w:t>
+      </w:r>
+    </w:p>
+    <w:p>
+      <w:pPr>
+        <w:pStyle w:val="Listaszerbekezds"/>
+        <w:numPr>
+          <w:ilvl w:val="1"/>
+          <w:numId w:val="14"/>
+        </w:numPr>
+      </w:pPr>
+      <w:proofErr w:type="spellStart"/>
+      <w:proofErr w:type="gramStart"/>
+      <w:r>
+        <w:t>isInDirectionOfSight</w:t>
+      </w:r>
+      <w:proofErr w:type="spellEnd"/>
+      <w:r>
+        <w:t>(</w:t>
+      </w:r>
+      <w:proofErr w:type="spellStart"/>
+      <w:proofErr w:type="gramEnd"/>
+      <w:r>
+        <w:t>Direction</w:t>
+      </w:r>
+      <w:proofErr w:type="spellEnd"/>
       <w:r>
         <w:t xml:space="preserve"> </w:t>
       </w:r>
-      <w:r>
-        <w:t>–</w:t>
-      </w:r>
-      <w:r>
-        <w:t xml:space="preserve"> SIKERES</w:t>
+      <w:proofErr w:type="spellStart"/>
+      <w:r>
+        <w:t>from</w:t>
+      </w:r>
+      <w:proofErr w:type="spellEnd"/>
+      <w:r>
+        <w:t xml:space="preserve">, </w:t>
+      </w:r>
+      <w:proofErr w:type="spellStart"/>
+      <w:r>
+        <w:t>Direction</w:t>
+      </w:r>
+      <w:proofErr w:type="spellEnd"/>
+      <w:r>
+        <w:t xml:space="preserve"> </w:t>
+      </w:r>
+      <w:proofErr w:type="spellStart"/>
+      <w:r>
+        <w:t>to</w:t>
+      </w:r>
+      <w:proofErr w:type="spellEnd"/>
+      <w:r>
+        <w:t>)</w:t>
       </w:r>
     </w:p>
     <w:p>
@@ -1939,459 +2985,28 @@
         <w:pStyle w:val="Listaszerbekezds"/>
         <w:numPr>
           <w:ilvl w:val="1"/>
-          <w:numId w:val="9"/>
-        </w:numPr>
-      </w:pPr>
-      <w:r>
-        <w:t>Game</w:t>
-      </w:r>
-    </w:p>
-    <w:p>
-      <w:pPr>
-        <w:pStyle w:val="Listaszerbekezds"/>
-        <w:numPr>
-          <w:ilvl w:val="2"/>
-          <w:numId w:val="9"/>
-        </w:numPr>
-      </w:pPr>
-      <w:r>
-        <w:t>a pálya újrakezdése</w:t>
-      </w:r>
-      <w:r>
-        <w:t xml:space="preserve"> </w:t>
-      </w:r>
-      <w:r>
-        <w:t>–</w:t>
-      </w:r>
-      <w:r>
-        <w:t xml:space="preserve"> SIKERES</w:t>
-      </w:r>
-    </w:p>
-    <w:p>
-      <w:pPr>
-        <w:pStyle w:val="Listaszerbekezds"/>
-        <w:numPr>
-          <w:ilvl w:val="2"/>
-          <w:numId w:val="9"/>
-        </w:numPr>
-      </w:pPr>
-      <w:r>
-        <w:t xml:space="preserve">pálya újrakezdésekor feltöltődik az élet a pálya </w:t>
-      </w:r>
-      <w:proofErr w:type="spellStart"/>
-      <w:r>
-        <w:t>betöltésekori</w:t>
-      </w:r>
-      <w:proofErr w:type="spellEnd"/>
-      <w:r>
-        <w:t xml:space="preserve"> értékre</w:t>
-      </w:r>
-      <w:r>
-        <w:t xml:space="preserve"> </w:t>
-      </w:r>
-      <w:r>
-        <w:t>–</w:t>
-      </w:r>
-      <w:r>
-        <w:t xml:space="preserve"> SIKERES</w:t>
-      </w:r>
-    </w:p>
-    <w:p>
-      <w:pPr>
-        <w:pStyle w:val="Listaszerbekezds"/>
-        <w:numPr>
-          <w:ilvl w:val="2"/>
-          <w:numId w:val="9"/>
-        </w:numPr>
-      </w:pPr>
-      <w:r>
-        <w:t xml:space="preserve">pálya újrakezdésekor </w:t>
-      </w:r>
-      <w:proofErr w:type="spellStart"/>
-      <w:r>
-        <w:t>Pikachu</w:t>
-      </w:r>
-      <w:proofErr w:type="spellEnd"/>
-      <w:r>
-        <w:t xml:space="preserve"> visszakerül a </w:t>
-      </w:r>
-      <w:proofErr w:type="spellStart"/>
-      <w:r>
-        <w:t>kindulási</w:t>
-      </w:r>
-      <w:proofErr w:type="spellEnd"/>
-      <w:r>
-        <w:t xml:space="preserve"> pontra</w:t>
-      </w:r>
-      <w:r>
-        <w:t xml:space="preserve"> </w:t>
-      </w:r>
-      <w:r>
-        <w:t>–</w:t>
-      </w:r>
-      <w:r>
-        <w:t xml:space="preserve"> SIKERES</w:t>
-      </w:r>
-    </w:p>
-    <w:p>
-      <w:pPr>
-        <w:pStyle w:val="Listaszerbekezds"/>
-        <w:numPr>
-          <w:ilvl w:val="2"/>
-          <w:numId w:val="9"/>
-        </w:numPr>
-      </w:pPr>
-      <w:r>
-        <w:t xml:space="preserve">pálya újrakezdésekor a kiszabadított </w:t>
-      </w:r>
-      <w:proofErr w:type="spellStart"/>
-      <w:r>
-        <w:t>pokémonok</w:t>
-      </w:r>
-      <w:proofErr w:type="spellEnd"/>
-      <w:r>
-        <w:t xml:space="preserve"> újra labdába kerülnek</w:t>
-      </w:r>
-      <w:r>
-        <w:t xml:space="preserve"> </w:t>
-      </w:r>
-      <w:r>
-        <w:t>–</w:t>
-      </w:r>
-      <w:r>
-        <w:t xml:space="preserve"> SIKERES</w:t>
-      </w:r>
-    </w:p>
-    <w:p>
-      <w:pPr>
-        <w:pStyle w:val="Listaszerbekezds"/>
-        <w:numPr>
-          <w:ilvl w:val="2"/>
-          <w:numId w:val="9"/>
-        </w:numPr>
-      </w:pPr>
-      <w:r>
-        <w:t xml:space="preserve">pálya újrakezdésekor az NPC a </w:t>
-      </w:r>
-      <w:proofErr w:type="spellStart"/>
-      <w:r>
-        <w:t>kindulási</w:t>
-      </w:r>
-      <w:proofErr w:type="spellEnd"/>
-      <w:r>
-        <w:t xml:space="preserve"> helyükre kerülnek</w:t>
-      </w:r>
-      <w:r>
-        <w:t xml:space="preserve"> </w:t>
-      </w:r>
-      <w:r>
-        <w:t>–</w:t>
-      </w:r>
-      <w:r>
-        <w:t xml:space="preserve"> SIKERES</w:t>
-      </w:r>
-    </w:p>
-    <w:p>
-      <w:pPr>
-        <w:pStyle w:val="Listaszerbekezds"/>
-        <w:numPr>
-          <w:ilvl w:val="2"/>
-          <w:numId w:val="9"/>
-        </w:numPr>
-      </w:pPr>
-      <w:r>
-        <w:t xml:space="preserve">pálya újrakezdésekor az óra </w:t>
-      </w:r>
-      <w:proofErr w:type="spellStart"/>
-      <w:r>
-        <w:t>lenullázódik</w:t>
-      </w:r>
-      <w:proofErr w:type="spellEnd"/>
-      <w:r>
-        <w:t xml:space="preserve"> </w:t>
-      </w:r>
-      <w:r>
-        <w:t>–</w:t>
-      </w:r>
-      <w:r>
-        <w:t xml:space="preserve"> SIKERES</w:t>
-      </w:r>
-    </w:p>
-    <w:p>
-      <w:pPr>
-        <w:pStyle w:val="Listaszerbekezds"/>
-        <w:numPr>
-          <w:ilvl w:val="2"/>
-          <w:numId w:val="9"/>
-        </w:numPr>
-      </w:pPr>
-      <w:r>
-        <w:t xml:space="preserve">szintlépés másik </w:t>
-      </w:r>
+          <w:numId w:val="14"/>
+        </w:numPr>
+      </w:pPr>
+      <w:proofErr w:type="spellStart"/>
       <w:proofErr w:type="gramStart"/>
       <w:r>
-        <w:t>pályára</w:t>
-      </w:r>
+        <w:t>directionAngleStart</w:t>
+      </w:r>
+      <w:proofErr w:type="spellEnd"/>
+      <w:r>
+        <w:t>(</w:t>
+      </w:r>
+      <w:proofErr w:type="spellStart"/>
       <w:proofErr w:type="gramEnd"/>
       <w:r>
-        <w:t xml:space="preserve"> ha lehetséges (1-10)</w:t>
-      </w:r>
-      <w:r>
-        <w:t xml:space="preserve"> </w:t>
-      </w:r>
-      <w:r>
-        <w:t>–</w:t>
-      </w:r>
-      <w:r>
-        <w:t xml:space="preserve"> SIKERES</w:t>
-      </w:r>
-    </w:p>
-    <w:p>
-      <w:pPr>
-        <w:pStyle w:val="Listaszerbekezds"/>
-        <w:numPr>
-          <w:ilvl w:val="2"/>
-          <w:numId w:val="9"/>
-        </w:numPr>
-      </w:pPr>
-      <w:r>
-        <w:t>szintlépés csak már teljesített pályára lehet</w:t>
-      </w:r>
-      <w:r>
-        <w:t xml:space="preserve"> </w:t>
-      </w:r>
-      <w:r>
-        <w:t>–</w:t>
-      </w:r>
-      <w:r>
-        <w:t xml:space="preserve"> SIKERES</w:t>
-      </w:r>
-    </w:p>
-    <w:p>
-      <w:pPr>
-        <w:pStyle w:val="Listaszerbekezds"/>
-        <w:numPr>
-          <w:ilvl w:val="2"/>
-          <w:numId w:val="9"/>
-        </w:numPr>
-      </w:pPr>
-      <w:proofErr w:type="spellStart"/>
-      <w:r>
-        <w:t>pause</w:t>
-      </w:r>
-      <w:proofErr w:type="spellEnd"/>
-      <w:r>
-        <w:t>/</w:t>
-      </w:r>
-      <w:proofErr w:type="spellStart"/>
-      <w:r>
-        <w:t>resume</w:t>
-      </w:r>
-      <w:proofErr w:type="spellEnd"/>
-      <w:r>
-        <w:t xml:space="preserve"> </w:t>
-      </w:r>
-      <w:r>
-        <w:t>–</w:t>
-      </w:r>
-      <w:r>
-        <w:t xml:space="preserve"> SIKERES</w:t>
-      </w:r>
-    </w:p>
-    <w:p>
-      <w:pPr>
-        <w:pStyle w:val="Listaszerbekezds"/>
-        <w:numPr>
-          <w:ilvl w:val="2"/>
-          <w:numId w:val="9"/>
-        </w:numPr>
-      </w:pPr>
-      <w:r>
-        <w:t>dicsőségtábal megjelenítése</w:t>
-      </w:r>
-      <w:r>
-        <w:t xml:space="preserve"> </w:t>
-      </w:r>
-      <w:r>
-        <w:t>–</w:t>
-      </w:r>
-      <w:r>
-        <w:t xml:space="preserve"> SIKERES</w:t>
-      </w:r>
-    </w:p>
-    <w:p>
-      <w:pPr>
-        <w:pStyle w:val="Listaszerbekezds"/>
-        <w:numPr>
-          <w:ilvl w:val="2"/>
-          <w:numId w:val="9"/>
-        </w:numPr>
-      </w:pPr>
-      <w:r>
-        <w:t>az adott játék összesítő statisztikájának megjelenítése</w:t>
-      </w:r>
-      <w:r>
-        <w:t xml:space="preserve"> </w:t>
-      </w:r>
-      <w:r>
-        <w:t>–</w:t>
-      </w:r>
-      <w:r>
-        <w:t xml:space="preserve"> SIKERES</w:t>
-      </w:r>
-    </w:p>
-    <w:p>
-      <w:pPr>
-        <w:pStyle w:val="Listaszerbekezds"/>
-        <w:numPr>
-          <w:ilvl w:val="2"/>
-          <w:numId w:val="9"/>
-        </w:numPr>
-      </w:pPr>
-      <w:r>
-        <w:t>a segítség megjelenítése</w:t>
-      </w:r>
-      <w:r>
-        <w:t xml:space="preserve"> </w:t>
-      </w:r>
-      <w:r>
-        <w:t>–</w:t>
-      </w:r>
-      <w:r>
-        <w:t xml:space="preserve"> SIKERES</w:t>
-      </w:r>
-    </w:p>
-    <w:p>
-      <w:pPr>
-        <w:pStyle w:val="Listaszerbekezds"/>
-        <w:numPr>
-          <w:ilvl w:val="2"/>
-          <w:numId w:val="9"/>
-        </w:numPr>
-      </w:pPr>
-      <w:r>
-        <w:t>felugró ablakok esetén a játék szünetel és bezáráskor visszaáll</w:t>
-      </w:r>
-      <w:r>
-        <w:t xml:space="preserve"> </w:t>
-      </w:r>
-      <w:r>
-        <w:t>–</w:t>
-      </w:r>
-      <w:r>
-        <w:t xml:space="preserve"> SIKERES</w:t>
-      </w:r>
-    </w:p>
-    <w:p>
-      <w:pPr>
-        <w:pStyle w:val="Listaszerbekezds"/>
-        <w:numPr>
-          <w:ilvl w:val="1"/>
-          <w:numId w:val="9"/>
-        </w:numPr>
-      </w:pPr>
-      <w:proofErr w:type="spellStart"/>
-      <w:r>
-        <w:t>Pokédex</w:t>
-      </w:r>
-      <w:proofErr w:type="spellEnd"/>
-    </w:p>
-    <w:p>
-      <w:pPr>
-        <w:pStyle w:val="Listaszerbekezds"/>
-        <w:numPr>
-          <w:ilvl w:val="2"/>
-          <w:numId w:val="9"/>
-        </w:numPr>
-      </w:pPr>
-      <w:r>
-        <w:t xml:space="preserve">Csak a kiszabadított </w:t>
-      </w:r>
-      <w:proofErr w:type="spellStart"/>
-      <w:r>
-        <w:t>pokémonok</w:t>
-      </w:r>
-      <w:proofErr w:type="spellEnd"/>
-      <w:r>
-        <w:t xml:space="preserve"> </w:t>
-      </w:r>
-      <w:proofErr w:type="spellStart"/>
-      <w:r>
-        <w:t>láthatóak</w:t>
-      </w:r>
-      <w:proofErr w:type="spellEnd"/>
-      <w:r>
-        <w:t xml:space="preserve"> benne</w:t>
-      </w:r>
-      <w:r>
-        <w:t xml:space="preserve"> </w:t>
-      </w:r>
-      <w:r>
-        <w:t>–</w:t>
-      </w:r>
-      <w:r>
-        <w:t xml:space="preserve"> SIKERES</w:t>
-      </w:r>
-    </w:p>
-    <w:p>
-      <w:pPr>
-        <w:pStyle w:val="Listaszerbekezds"/>
-        <w:numPr>
-          <w:ilvl w:val="2"/>
-          <w:numId w:val="9"/>
-        </w:numPr>
-      </w:pPr>
-      <w:r>
-        <w:t xml:space="preserve">menüpontra kattintáskor </w:t>
-      </w:r>
-      <w:proofErr w:type="spellStart"/>
-      <w:r>
-        <w:t>megjelnik</w:t>
-      </w:r>
-      <w:proofErr w:type="spellEnd"/>
-      <w:r>
-        <w:t xml:space="preserve"> a </w:t>
-      </w:r>
-      <w:proofErr w:type="spellStart"/>
-      <w:r>
-        <w:t>pokémon</w:t>
-      </w:r>
-      <w:proofErr w:type="spellEnd"/>
-      <w:r>
-        <w:t xml:space="preserve"> </w:t>
-      </w:r>
-      <w:proofErr w:type="spellStart"/>
-      <w:r>
-        <w:t>html</w:t>
-      </w:r>
-      <w:proofErr w:type="spellEnd"/>
-      <w:r>
-        <w:t xml:space="preserve"> oldala</w:t>
-      </w:r>
-      <w:r>
-        <w:t xml:space="preserve"> </w:t>
-      </w:r>
-      <w:r>
-        <w:t>–</w:t>
-      </w:r>
-      <w:r>
-        <w:t xml:space="preserve"> SIKERES</w:t>
-      </w:r>
-    </w:p>
-    <w:p>
-      <w:pPr>
-        <w:pStyle w:val="Cmsor2"/>
-      </w:pPr>
-      <w:r>
-        <w:t xml:space="preserve">White </w:t>
-      </w:r>
-      <w:proofErr w:type="spellStart"/>
-      <w:r>
-        <w:t>box</w:t>
-      </w:r>
-      <w:proofErr w:type="spellEnd"/>
-    </w:p>
-    <w:p/>
+        <w:t>Direction</w:t>
+      </w:r>
+      <w:proofErr w:type="spellEnd"/>
+      <w:r>
+        <w:t xml:space="preserve"> d)</w:t>
+      </w:r>
+    </w:p>
     <w:sectPr>
       <w:pgSz w:w="11906" w:h="16838"/>
       <w:pgMar w:top="1417" w:right="1417" w:bottom="1417" w:left="1417" w:header="708" w:footer="708" w:gutter="0"/>
@@ -2518,6 +3133,92 @@
     </w:lvl>
   </w:abstractNum>
   <w:abstractNum w:abstractNumId="1" w15:restartNumberingAfterBreak="0">
+    <w:nsid w:val="12685063"/>
+    <w:multiLevelType w:val="hybridMultilevel"/>
+    <w:tmpl w:val="3B00C4DE"/>
+    <w:lvl w:ilvl="0" w:tplc="040E000F">
+      <w:start w:val="1"/>
+      <w:numFmt w:val="decimal"/>
+      <w:lvlText w:val="%1."/>
+      <w:lvlJc w:val="left"/>
+      <w:pPr>
+        <w:ind w:left="720" w:hanging="360"/>
+      </w:pPr>
+    </w:lvl>
+    <w:lvl w:ilvl="1" w:tplc="040E0019">
+      <w:start w:val="1"/>
+      <w:numFmt w:val="lowerLetter"/>
+      <w:lvlText w:val="%2."/>
+      <w:lvlJc w:val="left"/>
+      <w:pPr>
+        <w:ind w:left="1440" w:hanging="360"/>
+      </w:pPr>
+    </w:lvl>
+    <w:lvl w:ilvl="2" w:tplc="040E001B" w:tentative="1">
+      <w:start w:val="1"/>
+      <w:numFmt w:val="lowerRoman"/>
+      <w:lvlText w:val="%3."/>
+      <w:lvlJc w:val="right"/>
+      <w:pPr>
+        <w:ind w:left="2160" w:hanging="180"/>
+      </w:pPr>
+    </w:lvl>
+    <w:lvl w:ilvl="3" w:tplc="040E000F" w:tentative="1">
+      <w:start w:val="1"/>
+      <w:numFmt w:val="decimal"/>
+      <w:lvlText w:val="%4."/>
+      <w:lvlJc w:val="left"/>
+      <w:pPr>
+        <w:ind w:left="2880" w:hanging="360"/>
+      </w:pPr>
+    </w:lvl>
+    <w:lvl w:ilvl="4" w:tplc="040E0019" w:tentative="1">
+      <w:start w:val="1"/>
+      <w:numFmt w:val="lowerLetter"/>
+      <w:lvlText w:val="%5."/>
+      <w:lvlJc w:val="left"/>
+      <w:pPr>
+        <w:ind w:left="3600" w:hanging="360"/>
+      </w:pPr>
+    </w:lvl>
+    <w:lvl w:ilvl="5" w:tplc="040E001B" w:tentative="1">
+      <w:start w:val="1"/>
+      <w:numFmt w:val="lowerRoman"/>
+      <w:lvlText w:val="%6."/>
+      <w:lvlJc w:val="right"/>
+      <w:pPr>
+        <w:ind w:left="4320" w:hanging="180"/>
+      </w:pPr>
+    </w:lvl>
+    <w:lvl w:ilvl="6" w:tplc="040E000F" w:tentative="1">
+      <w:start w:val="1"/>
+      <w:numFmt w:val="decimal"/>
+      <w:lvlText w:val="%7."/>
+      <w:lvlJc w:val="left"/>
+      <w:pPr>
+        <w:ind w:left="5040" w:hanging="360"/>
+      </w:pPr>
+    </w:lvl>
+    <w:lvl w:ilvl="7" w:tplc="040E0019" w:tentative="1">
+      <w:start w:val="1"/>
+      <w:numFmt w:val="lowerLetter"/>
+      <w:lvlText w:val="%8."/>
+      <w:lvlJc w:val="left"/>
+      <w:pPr>
+        <w:ind w:left="5760" w:hanging="360"/>
+      </w:pPr>
+    </w:lvl>
+    <w:lvl w:ilvl="8" w:tplc="040E001B" w:tentative="1">
+      <w:start w:val="1"/>
+      <w:numFmt w:val="lowerRoman"/>
+      <w:lvlText w:val="%9."/>
+      <w:lvlJc w:val="right"/>
+      <w:pPr>
+        <w:ind w:left="6480" w:hanging="180"/>
+      </w:pPr>
+    </w:lvl>
+  </w:abstractNum>
+  <w:abstractNum w:abstractNumId="2" w15:restartNumberingAfterBreak="0">
     <w:nsid w:val="1F025A48"/>
     <w:multiLevelType w:val="hybridMultilevel"/>
     <w:tmpl w:val="7A825F28"/>
@@ -2629,7 +3330,7 @@
       </w:rPr>
     </w:lvl>
   </w:abstractNum>
-  <w:abstractNum w:abstractNumId="2" w15:restartNumberingAfterBreak="0">
+  <w:abstractNum w:abstractNumId="3" w15:restartNumberingAfterBreak="0">
     <w:nsid w:val="22240401"/>
     <w:multiLevelType w:val="hybridMultilevel"/>
     <w:tmpl w:val="7F742CB4"/>
@@ -2742,7 +3443,7 @@
       </w:rPr>
     </w:lvl>
   </w:abstractNum>
-  <w:abstractNum w:abstractNumId="3" w15:restartNumberingAfterBreak="0">
+  <w:abstractNum w:abstractNumId="4" w15:restartNumberingAfterBreak="0">
     <w:nsid w:val="2E023EEF"/>
     <w:multiLevelType w:val="hybridMultilevel"/>
     <w:tmpl w:val="28A4869A"/>
@@ -2855,7 +3556,7 @@
       </w:rPr>
     </w:lvl>
   </w:abstractNum>
-  <w:abstractNum w:abstractNumId="4" w15:restartNumberingAfterBreak="0">
+  <w:abstractNum w:abstractNumId="5" w15:restartNumberingAfterBreak="0">
     <w:nsid w:val="3CD86D89"/>
     <w:multiLevelType w:val="hybridMultilevel"/>
     <w:tmpl w:val="D08E6544"/>
@@ -2967,7 +3668,7 @@
       </w:rPr>
     </w:lvl>
   </w:abstractNum>
-  <w:abstractNum w:abstractNumId="5" w15:restartNumberingAfterBreak="0">
+  <w:abstractNum w:abstractNumId="6" w15:restartNumberingAfterBreak="0">
     <w:nsid w:val="3FD4605E"/>
     <w:multiLevelType w:val="hybridMultilevel"/>
     <w:tmpl w:val="A5D8BC6C"/>
@@ -3053,7 +3754,7 @@
       </w:pPr>
     </w:lvl>
   </w:abstractNum>
-  <w:abstractNum w:abstractNumId="6" w15:restartNumberingAfterBreak="0">
+  <w:abstractNum w:abstractNumId="7" w15:restartNumberingAfterBreak="0">
     <w:nsid w:val="43E01C05"/>
     <w:multiLevelType w:val="hybridMultilevel"/>
     <w:tmpl w:val="2E6682C0"/>
@@ -3166,7 +3867,7 @@
       </w:rPr>
     </w:lvl>
   </w:abstractNum>
-  <w:abstractNum w:abstractNumId="7" w15:restartNumberingAfterBreak="0">
+  <w:abstractNum w:abstractNumId="8" w15:restartNumberingAfterBreak="0">
     <w:nsid w:val="45187B9B"/>
     <w:multiLevelType w:val="hybridMultilevel"/>
     <w:tmpl w:val="64DA8364"/>
@@ -3279,7 +3980,7 @@
       </w:rPr>
     </w:lvl>
   </w:abstractNum>
-  <w:abstractNum w:abstractNumId="8" w15:restartNumberingAfterBreak="0">
+  <w:abstractNum w:abstractNumId="9" w15:restartNumberingAfterBreak="0">
     <w:nsid w:val="527E6275"/>
     <w:multiLevelType w:val="hybridMultilevel"/>
     <w:tmpl w:val="BE266D8C"/>
@@ -3392,7 +4093,7 @@
       </w:rPr>
     </w:lvl>
   </w:abstractNum>
-  <w:abstractNum w:abstractNumId="9" w15:restartNumberingAfterBreak="0">
+  <w:abstractNum w:abstractNumId="10" w15:restartNumberingAfterBreak="0">
     <w:nsid w:val="52FC41E0"/>
     <w:multiLevelType w:val="hybridMultilevel"/>
     <w:tmpl w:val="E2627578"/>
@@ -3481,7 +4182,7 @@
       </w:pPr>
     </w:lvl>
   </w:abstractNum>
-  <w:abstractNum w:abstractNumId="10" w15:restartNumberingAfterBreak="0">
+  <w:abstractNum w:abstractNumId="11" w15:restartNumberingAfterBreak="0">
     <w:nsid w:val="53C74243"/>
     <w:multiLevelType w:val="hybridMultilevel"/>
     <w:tmpl w:val="A88A1EC6"/>
@@ -3567,7 +4268,93 @@
       </w:pPr>
     </w:lvl>
   </w:abstractNum>
-  <w:abstractNum w:abstractNumId="11" w15:restartNumberingAfterBreak="0">
+  <w:abstractNum w:abstractNumId="12" w15:restartNumberingAfterBreak="0">
+    <w:nsid w:val="5B5D466D"/>
+    <w:multiLevelType w:val="hybridMultilevel"/>
+    <w:tmpl w:val="EEE21AE0"/>
+    <w:lvl w:ilvl="0" w:tplc="040E000F">
+      <w:start w:val="1"/>
+      <w:numFmt w:val="decimal"/>
+      <w:lvlText w:val="%1."/>
+      <w:lvlJc w:val="left"/>
+      <w:pPr>
+        <w:ind w:left="720" w:hanging="360"/>
+      </w:pPr>
+    </w:lvl>
+    <w:lvl w:ilvl="1" w:tplc="040E0019">
+      <w:start w:val="1"/>
+      <w:numFmt w:val="lowerLetter"/>
+      <w:lvlText w:val="%2."/>
+      <w:lvlJc w:val="left"/>
+      <w:pPr>
+        <w:ind w:left="1440" w:hanging="360"/>
+      </w:pPr>
+    </w:lvl>
+    <w:lvl w:ilvl="2" w:tplc="040E001B" w:tentative="1">
+      <w:start w:val="1"/>
+      <w:numFmt w:val="lowerRoman"/>
+      <w:lvlText w:val="%3."/>
+      <w:lvlJc w:val="right"/>
+      <w:pPr>
+        <w:ind w:left="2160" w:hanging="180"/>
+      </w:pPr>
+    </w:lvl>
+    <w:lvl w:ilvl="3" w:tplc="040E000F" w:tentative="1">
+      <w:start w:val="1"/>
+      <w:numFmt w:val="decimal"/>
+      <w:lvlText w:val="%4."/>
+      <w:lvlJc w:val="left"/>
+      <w:pPr>
+        <w:ind w:left="2880" w:hanging="360"/>
+      </w:pPr>
+    </w:lvl>
+    <w:lvl w:ilvl="4" w:tplc="040E0019" w:tentative="1">
+      <w:start w:val="1"/>
+      <w:numFmt w:val="lowerLetter"/>
+      <w:lvlText w:val="%5."/>
+      <w:lvlJc w:val="left"/>
+      <w:pPr>
+        <w:ind w:left="3600" w:hanging="360"/>
+      </w:pPr>
+    </w:lvl>
+    <w:lvl w:ilvl="5" w:tplc="040E001B" w:tentative="1">
+      <w:start w:val="1"/>
+      <w:numFmt w:val="lowerRoman"/>
+      <w:lvlText w:val="%6."/>
+      <w:lvlJc w:val="right"/>
+      <w:pPr>
+        <w:ind w:left="4320" w:hanging="180"/>
+      </w:pPr>
+    </w:lvl>
+    <w:lvl w:ilvl="6" w:tplc="040E000F" w:tentative="1">
+      <w:start w:val="1"/>
+      <w:numFmt w:val="decimal"/>
+      <w:lvlText w:val="%7."/>
+      <w:lvlJc w:val="left"/>
+      <w:pPr>
+        <w:ind w:left="5040" w:hanging="360"/>
+      </w:pPr>
+    </w:lvl>
+    <w:lvl w:ilvl="7" w:tplc="040E0019" w:tentative="1">
+      <w:start w:val="1"/>
+      <w:numFmt w:val="lowerLetter"/>
+      <w:lvlText w:val="%8."/>
+      <w:lvlJc w:val="left"/>
+      <w:pPr>
+        <w:ind w:left="5760" w:hanging="360"/>
+      </w:pPr>
+    </w:lvl>
+    <w:lvl w:ilvl="8" w:tplc="040E001B" w:tentative="1">
+      <w:start w:val="1"/>
+      <w:numFmt w:val="lowerRoman"/>
+      <w:lvlText w:val="%9."/>
+      <w:lvlJc w:val="right"/>
+      <w:pPr>
+        <w:ind w:left="6480" w:hanging="180"/>
+      </w:pPr>
+    </w:lvl>
+  </w:abstractNum>
+  <w:abstractNum w:abstractNumId="13" w15:restartNumberingAfterBreak="0">
     <w:nsid w:val="6A88258A"/>
     <w:multiLevelType w:val="hybridMultilevel"/>
     <w:tmpl w:val="95545070"/>
@@ -3680,7 +4467,7 @@
       </w:rPr>
     </w:lvl>
   </w:abstractNum>
-  <w:abstractNum w:abstractNumId="12" w15:restartNumberingAfterBreak="0">
+  <w:abstractNum w:abstractNumId="14" w15:restartNumberingAfterBreak="0">
     <w:nsid w:val="7B401C4B"/>
     <w:multiLevelType w:val="hybridMultilevel"/>
     <w:tmpl w:val="51A0C2BC"/>
@@ -3767,43 +4554,49 @@
     </w:lvl>
   </w:abstractNum>
   <w:num w:numId="1">
-    <w:abstractNumId w:val="4"/>
+    <w:abstractNumId w:val="5"/>
   </w:num>
   <w:num w:numId="2">
-    <w:abstractNumId w:val="1"/>
+    <w:abstractNumId w:val="2"/>
   </w:num>
   <w:num w:numId="3">
-    <w:abstractNumId w:val="5"/>
+    <w:abstractNumId w:val="6"/>
   </w:num>
   <w:num w:numId="4">
     <w:abstractNumId w:val="0"/>
   </w:num>
   <w:num w:numId="5">
+    <w:abstractNumId w:val="9"/>
+  </w:num>
+  <w:num w:numId="6">
     <w:abstractNumId w:val="8"/>
   </w:num>
-  <w:num w:numId="6">
+  <w:num w:numId="7">
+    <w:abstractNumId w:val="3"/>
+  </w:num>
+  <w:num w:numId="8">
+    <w:abstractNumId w:val="4"/>
+  </w:num>
+  <w:num w:numId="9">
+    <w:abstractNumId w:val="11"/>
+  </w:num>
+  <w:num w:numId="10">
+    <w:abstractNumId w:val="14"/>
+  </w:num>
+  <w:num w:numId="11">
+    <w:abstractNumId w:val="10"/>
+  </w:num>
+  <w:num w:numId="12">
     <w:abstractNumId w:val="7"/>
   </w:num>
-  <w:num w:numId="7">
-    <w:abstractNumId w:val="2"/>
+  <w:num w:numId="13">
+    <w:abstractNumId w:val="13"/>
   </w:num>
-  <w:num w:numId="8">
-    <w:abstractNumId w:val="3"/>
-  </w:num>
-  <w:num w:numId="9">
-    <w:abstractNumId w:val="10"/>
-  </w:num>
-  <w:num w:numId="10">
+  <w:num w:numId="14">
     <w:abstractNumId w:val="12"/>
   </w:num>
-  <w:num w:numId="11">
-    <w:abstractNumId w:val="9"/>
-  </w:num>
-  <w:num w:numId="12">
-    <w:abstractNumId w:val="6"/>
-  </w:num>
-  <w:num w:numId="13">
-    <w:abstractNumId w:val="11"/>
+  <w:num w:numId="15">
+    <w:abstractNumId w:val="1"/>
   </w:num>
 </w:numbering>
 </file>
@@ -4687,4 +5480,16 @@
     </a:ext>
   </a:extLst>
 </a:theme>
+</file>
+
+<file path=customXml/item1.xml><?xml version="1.0" encoding="utf-8"?>
+<b:Sources xmlns:b="http://schemas.openxmlformats.org/officeDocument/2006/bibliography" xmlns="http://schemas.openxmlformats.org/officeDocument/2006/bibliography" SelectedStyle="\APASixthEditionOfficeOnline.xsl" StyleName="APA" Version="6"/>
+</file>
+
+<file path=customXml/itemProps1.xml><?xml version="1.0" encoding="utf-8"?>
+<ds:datastoreItem xmlns:ds="http://schemas.openxmlformats.org/officeDocument/2006/customXml" ds:itemID="{226839FF-508E-465D-B902-E45B66F73791}">
+  <ds:schemaRefs>
+    <ds:schemaRef ds:uri="http://schemas.openxmlformats.org/officeDocument/2006/bibliography"/>
+  </ds:schemaRefs>
+</ds:datastoreItem>
 </file>
</xml_diff>